<commit_message>
Complete build successful, saving changes.
(Floyd says, "Oh boy, are we gonna try something dangerous now?")
</commit_message>
<xml_diff>
--- a/Development Notes.docx
+++ b/Development Notes.docx
@@ -292,7 +292,7 @@
                 <w:noProof/>
                 <w:color w:val="000066"/>
               </w:rPr>
-              <w:t>8/17/2018 4:56:00 PM</w:t>
+              <w:t>8/17/2018 9:38:00 PM</w:t>
             </w:r>
             <w:r>
               <w:rPr>
@@ -428,6 +428,587 @@
           <w:rFonts w:cs="Arial"/>
           <w:color w:val="000066"/>
         </w:rPr>
+        <w:t>Important Development Directories</w:t>
+      </w:r>
+      <w:r>
+        <w:rPr>
+          <w:rFonts w:cs="Arial"/>
+          <w:color w:val="000066"/>
+        </w:rPr>
+        <w:t>:</w:t>
+      </w:r>
+    </w:p>
+    <w:p>
+      <w:pPr>
+        <w:pStyle w:val="paragraph"/>
+      </w:pPr>
+      <w:r>
+        <w:t>The process of understanding the original build process and the changes made in support of Fusion requires keeping a few different versions of the original and modified project directories.  If only for my own sanity, they are as follows:</w:t>
+      </w:r>
+    </w:p>
+    <w:p>
+      <w:pPr>
+        <w:pStyle w:val="paragraph"/>
+      </w:pPr>
+    </w:p>
+    <w:p>
+      <w:pPr>
+        <w:pStyle w:val="paragraph"/>
+        <w:numPr>
+          <w:ilvl w:val="0"/>
+          <w:numId w:val="17"/>
+        </w:numPr>
+      </w:pPr>
+      <w:proofErr w:type="spellStart"/>
+      <w:r>
+        <w:rPr>
+          <w:b/>
+        </w:rPr>
+        <w:t>MakeJessie</w:t>
+      </w:r>
+      <w:proofErr w:type="spellEnd"/>
+      <w:r>
+        <w:t xml:space="preserve"> – This is the working copy for understanding the Pi-Gen Build Process through the first four stages and exporting the image.</w:t>
+      </w:r>
+    </w:p>
+    <w:p>
+      <w:pPr>
+        <w:pStyle w:val="paragraph"/>
+      </w:pPr>
+    </w:p>
+    <w:p>
+      <w:pPr>
+        <w:pStyle w:val="paragraph"/>
+        <w:numPr>
+          <w:ilvl w:val="0"/>
+          <w:numId w:val="17"/>
+        </w:numPr>
+      </w:pPr>
+      <w:proofErr w:type="spellStart"/>
+      <w:r>
+        <w:rPr>
+          <w:b/>
+        </w:rPr>
+        <w:t>RPi_pi</w:t>
+      </w:r>
+      <w:proofErr w:type="spellEnd"/>
+      <w:r>
+        <w:rPr>
+          <w:b/>
+        </w:rPr>
+        <w:t>-gen</w:t>
+      </w:r>
+      <w:r>
+        <w:t xml:space="preserve"> – This is the local copy of the publically available Pi-Gen project, cloned from the official project GitHub repository at the September 5</w:t>
+      </w:r>
+      <w:r>
+        <w:rPr>
+          <w:vertAlign w:val="superscript"/>
+        </w:rPr>
+        <w:t>th</w:t>
+      </w:r>
+      <w:r>
+        <w:t>, 2017 revision:</w:t>
+      </w:r>
+    </w:p>
+    <w:p>
+      <w:pPr>
+        <w:pStyle w:val="paragraph"/>
+        <w:spacing w:line="240" w:lineRule="auto"/>
+        <w:ind w:left="1440"/>
+        <w:rPr>
+          <w:rFonts w:ascii="Consolas" w:hAnsi="Consolas" w:cs="Consolas"/>
+          <w:sz w:val="14"/>
+          <w:szCs w:val="16"/>
+        </w:rPr>
+      </w:pPr>
+      <w:r>
+        <w:rPr>
+          <w:rFonts w:ascii="Consolas" w:hAnsi="Consolas" w:cs="Consolas"/>
+          <w:sz w:val="14"/>
+          <w:szCs w:val="16"/>
+        </w:rPr>
+        <w:t>Revision: 496e41575eeb9fa13f394ffb407b7bc1d00b21c2</w:t>
+      </w:r>
+    </w:p>
+    <w:p>
+      <w:pPr>
+        <w:pStyle w:val="paragraph"/>
+        <w:spacing w:line="240" w:lineRule="auto"/>
+        <w:ind w:left="1440"/>
+        <w:rPr>
+          <w:rFonts w:ascii="Consolas" w:hAnsi="Consolas" w:cs="Consolas"/>
+          <w:sz w:val="14"/>
+          <w:szCs w:val="16"/>
+        </w:rPr>
+      </w:pPr>
+      <w:r>
+        <w:rPr>
+          <w:rFonts w:ascii="Consolas" w:hAnsi="Consolas" w:cs="Consolas"/>
+          <w:sz w:val="14"/>
+          <w:szCs w:val="16"/>
+        </w:rPr>
+        <w:t>Author: Serge Schneider &lt;serge@raspberrypi.org&gt;</w:t>
+      </w:r>
+    </w:p>
+    <w:p>
+      <w:pPr>
+        <w:pStyle w:val="paragraph"/>
+        <w:spacing w:line="240" w:lineRule="auto"/>
+        <w:ind w:left="1440"/>
+        <w:rPr>
+          <w:rFonts w:ascii="Consolas" w:hAnsi="Consolas" w:cs="Consolas"/>
+          <w:sz w:val="14"/>
+          <w:szCs w:val="16"/>
+        </w:rPr>
+      </w:pPr>
+      <w:r>
+        <w:rPr>
+          <w:rFonts w:ascii="Consolas" w:hAnsi="Consolas" w:cs="Consolas"/>
+          <w:sz w:val="14"/>
+          <w:szCs w:val="16"/>
+        </w:rPr>
+        <w:t>Date: 9/5/2017 9:34:19 AM</w:t>
+      </w:r>
+    </w:p>
+    <w:p>
+      <w:pPr>
+        <w:pStyle w:val="paragraph"/>
+        <w:spacing w:line="240" w:lineRule="auto"/>
+        <w:ind w:left="1440"/>
+        <w:rPr>
+          <w:rFonts w:ascii="Consolas" w:hAnsi="Consolas" w:cs="Consolas"/>
+          <w:sz w:val="14"/>
+          <w:szCs w:val="16"/>
+        </w:rPr>
+      </w:pPr>
+      <w:r>
+        <w:rPr>
+          <w:rFonts w:ascii="Consolas" w:hAnsi="Consolas" w:cs="Consolas"/>
+          <w:sz w:val="14"/>
+          <w:szCs w:val="16"/>
+        </w:rPr>
+        <w:t>Message:</w:t>
+      </w:r>
+      <w:r>
+        <w:rPr>
+          <w:rFonts w:ascii="Consolas" w:hAnsi="Consolas" w:cs="Consolas"/>
+          <w:sz w:val="14"/>
+          <w:szCs w:val="16"/>
+        </w:rPr>
+        <w:t xml:space="preserve"> </w:t>
+      </w:r>
+      <w:r>
+        <w:rPr>
+          <w:rFonts w:ascii="Consolas" w:hAnsi="Consolas" w:cs="Consolas"/>
+          <w:i/>
+          <w:sz w:val="14"/>
+          <w:szCs w:val="16"/>
+        </w:rPr>
+        <w:t xml:space="preserve">Revert "stage2: install </w:t>
+      </w:r>
+      <w:proofErr w:type="spellStart"/>
+      <w:r>
+        <w:rPr>
+          <w:rFonts w:ascii="Consolas" w:hAnsi="Consolas" w:cs="Consolas"/>
+          <w:i/>
+          <w:sz w:val="14"/>
+          <w:szCs w:val="16"/>
+        </w:rPr>
+        <w:t>fdisk</w:t>
+      </w:r>
+      <w:proofErr w:type="spellEnd"/>
+      <w:r>
+        <w:rPr>
+          <w:rFonts w:ascii="Consolas" w:hAnsi="Consolas" w:cs="Consolas"/>
+          <w:i/>
+          <w:sz w:val="14"/>
+          <w:szCs w:val="16"/>
+        </w:rPr>
+        <w:t>"</w:t>
+      </w:r>
+    </w:p>
+    <w:p>
+      <w:pPr>
+        <w:pStyle w:val="paragraph"/>
+        <w:spacing w:line="240" w:lineRule="auto"/>
+        <w:ind w:left="1440"/>
+        <w:rPr>
+          <w:rFonts w:ascii="Consolas" w:hAnsi="Consolas" w:cs="Consolas"/>
+          <w:sz w:val="14"/>
+          <w:szCs w:val="16"/>
+        </w:rPr>
+      </w:pPr>
+      <w:r>
+        <w:rPr>
+          <w:rFonts w:ascii="Consolas" w:hAnsi="Consolas" w:cs="Consolas"/>
+          <w:i/>
+          <w:sz w:val="14"/>
+          <w:szCs w:val="16"/>
+        </w:rPr>
+        <w:t xml:space="preserve">         </w:t>
+      </w:r>
+      <w:r>
+        <w:rPr>
+          <w:rFonts w:ascii="Consolas" w:hAnsi="Consolas" w:cs="Consolas"/>
+          <w:i/>
+          <w:sz w:val="14"/>
+          <w:szCs w:val="16"/>
+        </w:rPr>
+        <w:t>This reverts commit e7e04fcde3ec4cd3b7d79a6c33fd68ee9be7ebfb.</w:t>
+      </w:r>
+    </w:p>
+    <w:p>
+      <w:pPr>
+        <w:pStyle w:val="paragraph"/>
+        <w:spacing w:line="240" w:lineRule="auto"/>
+        <w:ind w:left="1440"/>
+        <w:rPr>
+          <w:rFonts w:ascii="Consolas" w:hAnsi="Consolas" w:cs="Consolas"/>
+          <w:sz w:val="14"/>
+          <w:szCs w:val="16"/>
+        </w:rPr>
+      </w:pPr>
+      <w:r>
+        <w:rPr>
+          <w:rFonts w:ascii="Consolas" w:hAnsi="Consolas" w:cs="Consolas"/>
+          <w:sz w:val="14"/>
+          <w:szCs w:val="16"/>
+        </w:rPr>
+        <w:t xml:space="preserve">         </w:t>
+      </w:r>
+      <w:r>
+        <w:rPr>
+          <w:rFonts w:ascii="Consolas" w:hAnsi="Consolas" w:cs="Consolas"/>
+          <w:sz w:val="14"/>
+          <w:szCs w:val="16"/>
+        </w:rPr>
+        <w:t>----</w:t>
+      </w:r>
+    </w:p>
+    <w:p>
+      <w:pPr>
+        <w:pStyle w:val="paragraph"/>
+        <w:spacing w:line="240" w:lineRule="auto"/>
+        <w:ind w:left="1440"/>
+        <w:rPr>
+          <w:rFonts w:ascii="Consolas" w:hAnsi="Consolas" w:cs="Consolas"/>
+          <w:i/>
+          <w:sz w:val="14"/>
+          <w:szCs w:val="16"/>
+        </w:rPr>
+      </w:pPr>
+      <w:r>
+        <w:rPr>
+          <w:rFonts w:ascii="Consolas" w:hAnsi="Consolas" w:cs="Consolas"/>
+          <w:sz w:val="14"/>
+          <w:szCs w:val="16"/>
+        </w:rPr>
+        <w:t xml:space="preserve">         </w:t>
+      </w:r>
+      <w:r>
+        <w:rPr>
+          <w:rFonts w:ascii="Consolas" w:hAnsi="Consolas" w:cs="Consolas"/>
+          <w:i/>
+          <w:sz w:val="14"/>
+          <w:szCs w:val="16"/>
+        </w:rPr>
+        <w:t>Modified: stage2/01-sys-tweaks/00-packages</w:t>
+      </w:r>
+    </w:p>
+    <w:p>
+      <w:pPr>
+        <w:pStyle w:val="paragraph"/>
+      </w:pPr>
+    </w:p>
+    <w:p>
+      <w:pPr>
+        <w:pStyle w:val="paragraph"/>
+        <w:numPr>
+          <w:ilvl w:val="0"/>
+          <w:numId w:val="17"/>
+        </w:numPr>
+      </w:pPr>
+      <w:r>
+        <w:rPr>
+          <w:b/>
+        </w:rPr>
+        <w:t>Fusion-pi-gen</w:t>
+      </w:r>
+      <w:r>
+        <w:t xml:space="preserve"> – This is Justin’s final </w:t>
+      </w:r>
+      <w:proofErr w:type="spellStart"/>
+      <w:r>
+        <w:t>FusionOS</w:t>
+      </w:r>
+      <w:proofErr w:type="spellEnd"/>
+      <w:r>
+        <w:t xml:space="preserve"> build project</w:t>
+      </w:r>
+      <w:r>
+        <w:t xml:space="preserve">, and includes </w:t>
+      </w:r>
+      <w:r>
+        <w:rPr>
+          <w:b/>
+        </w:rPr>
+        <w:t>S</w:t>
+      </w:r>
+      <w:r>
+        <w:rPr>
+          <w:b/>
+        </w:rPr>
+        <w:t>tage</w:t>
+      </w:r>
+      <w:r>
+        <w:rPr>
+          <w:b/>
+        </w:rPr>
+        <w:t xml:space="preserve"> </w:t>
+      </w:r>
+      <w:r>
+        <w:rPr>
+          <w:b/>
+        </w:rPr>
+        <w:t>4.04-fusion-install</w:t>
+      </w:r>
+      <w:r>
+        <w:t>. (Stage5 has been removed.) This directory was</w:t>
+      </w:r>
+      <w:r>
+        <w:t xml:space="preserve"> cloned from the original </w:t>
+      </w:r>
+      <w:r>
+        <w:t>repository at the latest level:</w:t>
+      </w:r>
+    </w:p>
+    <w:p>
+      <w:pPr>
+        <w:pStyle w:val="paragraph"/>
+        <w:spacing w:line="240" w:lineRule="auto"/>
+        <w:ind w:left="1440"/>
+        <w:rPr>
+          <w:rFonts w:ascii="Consolas" w:hAnsi="Consolas" w:cs="Consolas"/>
+          <w:sz w:val="14"/>
+        </w:rPr>
+      </w:pPr>
+      <w:r>
+        <w:rPr>
+          <w:rFonts w:ascii="Consolas" w:hAnsi="Consolas" w:cs="Consolas"/>
+          <w:sz w:val="14"/>
+        </w:rPr>
+        <w:t>Revision: 8eb5e953bd2f1ba36131de0e533ce7ec92788f2a</w:t>
+      </w:r>
+    </w:p>
+    <w:p>
+      <w:pPr>
+        <w:pStyle w:val="paragraph"/>
+        <w:spacing w:line="240" w:lineRule="auto"/>
+        <w:ind w:left="1440"/>
+        <w:rPr>
+          <w:rFonts w:ascii="Consolas" w:hAnsi="Consolas" w:cs="Consolas"/>
+          <w:sz w:val="14"/>
+        </w:rPr>
+      </w:pPr>
+      <w:r>
+        <w:rPr>
+          <w:rFonts w:ascii="Consolas" w:hAnsi="Consolas" w:cs="Consolas"/>
+          <w:sz w:val="14"/>
+        </w:rPr>
+        <w:t>Author: root &lt;jmomathews@gmail.com&gt;</w:t>
+      </w:r>
+    </w:p>
+    <w:p>
+      <w:pPr>
+        <w:pStyle w:val="paragraph"/>
+        <w:spacing w:line="240" w:lineRule="auto"/>
+        <w:ind w:left="1440"/>
+        <w:rPr>
+          <w:rFonts w:ascii="Consolas" w:hAnsi="Consolas" w:cs="Consolas"/>
+          <w:sz w:val="14"/>
+        </w:rPr>
+      </w:pPr>
+      <w:r>
+        <w:rPr>
+          <w:rFonts w:ascii="Consolas" w:hAnsi="Consolas" w:cs="Consolas"/>
+          <w:sz w:val="14"/>
+        </w:rPr>
+        <w:t>Date: 7/27/2018 4:34:51 PM</w:t>
+      </w:r>
+    </w:p>
+    <w:p>
+      <w:pPr>
+        <w:pStyle w:val="paragraph"/>
+        <w:spacing w:line="240" w:lineRule="auto"/>
+        <w:ind w:left="1440"/>
+        <w:rPr>
+          <w:rFonts w:ascii="Consolas" w:hAnsi="Consolas" w:cs="Consolas"/>
+          <w:i/>
+          <w:sz w:val="14"/>
+        </w:rPr>
+      </w:pPr>
+      <w:r>
+        <w:rPr>
+          <w:rFonts w:ascii="Consolas" w:hAnsi="Consolas" w:cs="Consolas"/>
+          <w:sz w:val="14"/>
+        </w:rPr>
+        <w:t>Message:</w:t>
+      </w:r>
+      <w:r>
+        <w:rPr>
+          <w:rFonts w:ascii="Consolas" w:hAnsi="Consolas" w:cs="Consolas"/>
+          <w:sz w:val="14"/>
+        </w:rPr>
+        <w:t xml:space="preserve"> </w:t>
+      </w:r>
+      <w:r>
+        <w:rPr>
+          <w:rFonts w:ascii="Consolas" w:hAnsi="Consolas" w:cs="Consolas"/>
+          <w:i/>
+          <w:sz w:val="14"/>
+        </w:rPr>
+        <w:t xml:space="preserve">My last act as president :) fix burn script to allow up to 4 </w:t>
+      </w:r>
+      <w:proofErr w:type="spellStart"/>
+      <w:r>
+        <w:rPr>
+          <w:rFonts w:ascii="Consolas" w:hAnsi="Consolas" w:cs="Consolas"/>
+          <w:i/>
+          <w:sz w:val="14"/>
+        </w:rPr>
+        <w:t>sd</w:t>
+      </w:r>
+      <w:proofErr w:type="spellEnd"/>
+      <w:r>
+        <w:rPr>
+          <w:rFonts w:ascii="Consolas" w:hAnsi="Consolas" w:cs="Consolas"/>
+          <w:i/>
+          <w:sz w:val="14"/>
+        </w:rPr>
+        <w:t xml:space="preserve"> cards at the same time</w:t>
+      </w:r>
+    </w:p>
+    <w:p>
+      <w:pPr>
+        <w:pStyle w:val="paragraph"/>
+        <w:spacing w:line="240" w:lineRule="auto"/>
+        <w:ind w:left="1440"/>
+        <w:rPr>
+          <w:rFonts w:ascii="Consolas" w:hAnsi="Consolas" w:cs="Consolas"/>
+          <w:i/>
+          <w:sz w:val="14"/>
+        </w:rPr>
+      </w:pPr>
+      <w:r>
+        <w:rPr>
+          <w:rFonts w:ascii="Consolas" w:hAnsi="Consolas" w:cs="Consolas"/>
+          <w:i/>
+          <w:sz w:val="14"/>
+        </w:rPr>
+        <w:t xml:space="preserve">         </w:t>
+      </w:r>
+      <w:r>
+        <w:rPr>
+          <w:rFonts w:ascii="Consolas" w:hAnsi="Consolas" w:cs="Consolas"/>
+          <w:i/>
+          <w:sz w:val="14"/>
+        </w:rPr>
+        <w:t>----</w:t>
+      </w:r>
+    </w:p>
+    <w:p>
+      <w:pPr>
+        <w:pStyle w:val="paragraph"/>
+        <w:spacing w:line="240" w:lineRule="auto"/>
+        <w:ind w:left="1440"/>
+        <w:rPr>
+          <w:rFonts w:ascii="Consolas" w:hAnsi="Consolas" w:cs="Consolas"/>
+          <w:i/>
+          <w:sz w:val="14"/>
+        </w:rPr>
+      </w:pPr>
+      <w:r>
+        <w:rPr>
+          <w:rFonts w:ascii="Consolas" w:hAnsi="Consolas" w:cs="Consolas"/>
+          <w:i/>
+          <w:sz w:val="14"/>
+        </w:rPr>
+        <w:t xml:space="preserve">         </w:t>
+      </w:r>
+      <w:r>
+        <w:rPr>
+          <w:rFonts w:ascii="Consolas" w:hAnsi="Consolas" w:cs="Consolas"/>
+          <w:i/>
+          <w:sz w:val="14"/>
+        </w:rPr>
+        <w:t>Modified: burnImage.sh</w:t>
+      </w:r>
+    </w:p>
+    <w:p>
+      <w:pPr>
+        <w:pStyle w:val="paragraph"/>
+      </w:pPr>
+    </w:p>
+    <w:p>
+      <w:pPr>
+        <w:pStyle w:val="paragraph"/>
+        <w:numPr>
+          <w:ilvl w:val="0"/>
+          <w:numId w:val="17"/>
+        </w:numPr>
+      </w:pPr>
+      <w:proofErr w:type="spellStart"/>
+      <w:r>
+        <w:rPr>
+          <w:b/>
+        </w:rPr>
+        <w:t>MakeFusion</w:t>
+      </w:r>
+      <w:proofErr w:type="spellEnd"/>
+      <w:r>
+        <w:t xml:space="preserve"> – This will be the version of </w:t>
+      </w:r>
+      <w:proofErr w:type="spellStart"/>
+      <w:r>
+        <w:t>MakeJessie</w:t>
+      </w:r>
+      <w:proofErr w:type="spellEnd"/>
+      <w:r>
+        <w:t xml:space="preserve"> that incorporates the </w:t>
+      </w:r>
+      <w:proofErr w:type="spellStart"/>
+      <w:r>
+        <w:t>FusionOS</w:t>
+      </w:r>
+      <w:proofErr w:type="spellEnd"/>
+      <w:r>
+        <w:t>.  It currently does not exist [yet]</w:t>
+      </w:r>
+    </w:p>
+    <w:p>
+      <w:pPr>
+        <w:pStyle w:val="paragraph"/>
+      </w:pPr>
+    </w:p>
+    <w:p>
+      <w:pPr>
+        <w:pStyle w:val="paragraph"/>
+      </w:pPr>
+    </w:p>
+    <w:p>
+      <w:pPr>
+        <w:pStyle w:val="heading"/>
+        <w:rPr>
+          <w:rFonts w:cs="Arial"/>
+          <w:color w:val="000066"/>
+        </w:rPr>
+      </w:pPr>
+      <w:r>
+        <w:rPr>
+          <w:rFonts w:cs="Arial"/>
+          <w:color w:val="000066"/>
+        </w:rPr>
         <w:t>History and Origins</w:t>
       </w:r>
       <w:r>
@@ -5171,7 +5752,6 @@
                 <w:sz w:val="14"/>
                 <w:szCs w:val="14"/>
               </w:rPr>
-              <w:lastRenderedPageBreak/>
               <w:t>.</w:t>
             </w:r>
             <w:proofErr w:type="spellStart"/>
@@ -11230,6 +11810,7 @@
                 <w:sz w:val="14"/>
                 <w:szCs w:val="14"/>
               </w:rPr>
+              <w:lastRenderedPageBreak/>
               <w:t>config.txt</w:t>
             </w:r>
           </w:p>
@@ -17559,7 +18140,6 @@
                 <w:sz w:val="14"/>
                 <w:szCs w:val="14"/>
               </w:rPr>
-              <w:lastRenderedPageBreak/>
               <w:t>00­packages­nr</w:t>
             </w:r>
           </w:p>
@@ -22903,6 +23483,7 @@
                 <w:sz w:val="14"/>
                 <w:szCs w:val="14"/>
               </w:rPr>
+              <w:lastRenderedPageBreak/>
               <w:t>EXPORT_NOOBS</w:t>
             </w:r>
           </w:p>
@@ -25275,25 +25856,6 @@
     </w:p>
     <w:p>
       <w:pPr>
-        <w:rPr>
-          <w:rFonts w:cs="Arial"/>
-          <w:b/>
-          <w:smallCaps/>
-          <w:color w:val="000066"/>
-          <w:sz w:val="24"/>
-          <w:u w:val="single"/>
-        </w:rPr>
-      </w:pPr>
-      <w:r>
-        <w:rPr>
-          <w:rFonts w:cs="Arial"/>
-          <w:color w:val="000066"/>
-        </w:rPr>
-        <w:br w:type="page"/>
-      </w:r>
-    </w:p>
-    <w:p>
-      <w:pPr>
         <w:pStyle w:val="heading"/>
         <w:rPr>
           <w:rFonts w:cs="Arial"/>
@@ -25305,7 +25867,6 @@
           <w:rFonts w:cs="Arial"/>
           <w:color w:val="000066"/>
         </w:rPr>
-        <w:lastRenderedPageBreak/>
         <w:t>Understanding the changes from the Original Repo</w:t>
       </w:r>
     </w:p>
@@ -27958,6 +28519,7 @@
                 <w:sz w:val="16"/>
                 <w:szCs w:val="16"/>
               </w:rPr>
+              <w:lastRenderedPageBreak/>
               <w:t>file:</w:t>
             </w:r>
           </w:p>
@@ -28921,7 +29483,6 @@
                 <w:sz w:val="16"/>
                 <w:szCs w:val="16"/>
               </w:rPr>
-              <w:lastRenderedPageBreak/>
               <w:t>file:</w:t>
             </w:r>
           </w:p>
@@ -29884,6 +30445,7 @@
                 <w:sz w:val="16"/>
                 <w:szCs w:val="16"/>
               </w:rPr>
+              <w:lastRenderedPageBreak/>
               <w:t>file:</w:t>
             </w:r>
           </w:p>
@@ -30801,7 +31363,6 @@
                 <w:sz w:val="16"/>
                 <w:szCs w:val="16"/>
               </w:rPr>
-              <w:lastRenderedPageBreak/>
               <w:t>file:</w:t>
             </w:r>
           </w:p>
@@ -32716,7 +33277,6 @@
                 <w:sz w:val="16"/>
                 <w:szCs w:val="16"/>
               </w:rPr>
-              <w:lastRenderedPageBreak/>
               <w:t>file:</w:t>
             </w:r>
           </w:p>
@@ -44401,7 +44961,6 @@
                 <w:szCs w:val="16"/>
               </w:rPr>
             </w:pPr>
-            <w:bookmarkStart w:id="0" w:name="_GoBack" w:colFirst="1" w:colLast="1"/>
             <w:r>
               <w:rPr>
                 <w:rFonts w:ascii="Consolas" w:hAnsi="Consolas" w:cs="Consolas"/>
@@ -44444,7 +45003,6 @@
           </w:p>
         </w:tc>
       </w:tr>
-      <w:bookmarkEnd w:id="0"/>
       <w:tr>
         <w:trPr>
           <w:cantSplit/>
@@ -46580,8 +47138,154 @@
           <w:color w:val="000066"/>
         </w:rPr>
         <w:lastRenderedPageBreak/>
-        <w:t>Discussions:</w:t>
+        <w:t>Activities:</w:t>
       </w:r>
+    </w:p>
+    <w:p>
+      <w:pPr>
+        <w:pStyle w:val="paragraph"/>
+      </w:pPr>
+      <w:r>
+        <w:t>20-Aug-2018 – Initial build of Jessie for Fusion without Fusion Server</w:t>
+      </w:r>
+    </w:p>
+    <w:p>
+      <w:pPr>
+        <w:pStyle w:val="paragraph"/>
+        <w:numPr>
+          <w:ilvl w:val="0"/>
+          <w:numId w:val="16"/>
+        </w:numPr>
+        <w:ind w:left="720"/>
+      </w:pPr>
+      <w:r>
+        <w:t xml:space="preserve">Created new </w:t>
+      </w:r>
+      <w:proofErr w:type="spellStart"/>
+      <w:r>
+        <w:t>MakeJessie</w:t>
+      </w:r>
+      <w:proofErr w:type="spellEnd"/>
+      <w:r>
+        <w:t xml:space="preserve"> folder on Build system using commit </w:t>
+      </w:r>
+      <w:r>
+        <w:t>f370875b</w:t>
+      </w:r>
+      <w:r>
+        <w:t>.</w:t>
+      </w:r>
+    </w:p>
+    <w:p>
+      <w:pPr>
+        <w:pStyle w:val="paragraph"/>
+        <w:numPr>
+          <w:ilvl w:val="0"/>
+          <w:numId w:val="16"/>
+        </w:numPr>
+        <w:ind w:left="720"/>
+      </w:pPr>
+      <w:r>
+        <w:t xml:space="preserve">Modified makejessie.sh to put the </w:t>
+      </w:r>
+      <w:r>
+        <w:t>execution bit check in a different script.</w:t>
+      </w:r>
+    </w:p>
+    <w:p>
+      <w:pPr>
+        <w:pStyle w:val="paragraph"/>
+        <w:numPr>
+          <w:ilvl w:val="0"/>
+          <w:numId w:val="16"/>
+        </w:numPr>
+        <w:ind w:left="720"/>
+      </w:pPr>
+      <w:r>
+        <w:t>Ran and captured output of makejessie.sh</w:t>
+      </w:r>
+      <w:r>
+        <w:t xml:space="preserve"> through stages 0, 1, 2, 3,4, and </w:t>
+      </w:r>
+      <w:proofErr w:type="spellStart"/>
+      <w:r>
+        <w:t>exportimage</w:t>
+      </w:r>
+      <w:proofErr w:type="spellEnd"/>
+      <w:r>
+        <w:t>. (Note: In the interest of speed, commented out the command to compress the image file into the .zip file.)</w:t>
+      </w:r>
+    </w:p>
+    <w:p>
+      <w:pPr>
+        <w:pStyle w:val="paragraph"/>
+        <w:numPr>
+          <w:ilvl w:val="0"/>
+          <w:numId w:val="16"/>
+        </w:numPr>
+        <w:ind w:left="720"/>
+      </w:pPr>
+      <w:r>
+        <w:t>Output of process is in Walkthru-Complete.docx file.</w:t>
+      </w:r>
+    </w:p>
+    <w:p>
+      <w:pPr>
+        <w:pStyle w:val="paragraph"/>
+        <w:numPr>
+          <w:ilvl w:val="0"/>
+          <w:numId w:val="16"/>
+        </w:numPr>
+        <w:ind w:left="720"/>
+      </w:pPr>
+      <w:r>
+        <w:t>SD Card created from image file works properly on the P</w:t>
+      </w:r>
+      <w:r>
+        <w:t>i, (but lacks the Fusion Interface Board support).</w:t>
+      </w:r>
+    </w:p>
+    <w:p>
+      <w:pPr>
+        <w:pStyle w:val="paragraph"/>
+        <w:numPr>
+          <w:ilvl w:val="0"/>
+          <w:numId w:val="16"/>
+        </w:numPr>
+        <w:ind w:left="720"/>
+      </w:pPr>
+      <w:bookmarkStart w:id="0" w:name="_GoBack"/>
+      <w:bookmarkEnd w:id="0"/>
+    </w:p>
+    <w:p>
+      <w:pPr>
+        <w:pStyle w:val="paragraph"/>
+      </w:pPr>
+    </w:p>
+    <w:p>
+      <w:pPr>
+        <w:pStyle w:val="paragraph"/>
+      </w:pPr>
+    </w:p>
+    <w:p>
+      <w:pPr>
+        <w:pStyle w:val="paragraph"/>
+      </w:pPr>
+    </w:p>
+    <w:p>
+      <w:pPr>
+        <w:pStyle w:val="paragraph"/>
+      </w:pPr>
+    </w:p>
+    <w:p>
+      <w:pPr>
+        <w:pStyle w:val="paragraph"/>
+      </w:pPr>
+    </w:p>
+    <w:p>
+      <w:pPr>
+        <w:pStyle w:val="paragraph"/>
+      </w:pPr>
     </w:p>
     <w:p>
       <w:pPr>
@@ -46659,8 +47363,8 @@
       </w:pPr>
     </w:p>
     <w:sectPr>
-      <w:headerReference w:type="default" r:id="rId8"/>
-      <w:headerReference w:type="first" r:id="rId9"/>
+      <w:headerReference w:type="default" r:id="rId9"/>
+      <w:headerReference w:type="first" r:id="rId10"/>
       <w:pgSz w:w="12240" w:h="15840" w:code="1"/>
       <w:pgMar w:top="1728" w:right="1008" w:bottom="1152" w:left="1008" w:header="907" w:footer="720" w:gutter="0"/>
       <w:cols w:space="720"/>
@@ -47067,7 +47771,7 @@
               <w:color w:val="000066"/>
               <w:sz w:val="14"/>
             </w:rPr>
-            <w:t>8/17/2018 4:56:00 PM</w:t>
+            <w:t>8/20/2018 10:55:00 AM</w:t>
           </w:r>
           <w:r>
             <w:rPr>
@@ -47635,6 +48339,92 @@
     </w:lvl>
   </w:abstractNum>
   <w:abstractNum w:abstractNumId="3">
+    <w:nsid w:val="4BAB1DA7"/>
+    <w:multiLevelType w:val="hybridMultilevel"/>
+    <w:tmpl w:val="AF6E9B34"/>
+    <w:lvl w:ilvl="0" w:tplc="0409000F">
+      <w:start w:val="1"/>
+      <w:numFmt w:val="decimal"/>
+      <w:lvlText w:val="%1."/>
+      <w:lvlJc w:val="left"/>
+      <w:pPr>
+        <w:ind w:left="1080" w:hanging="360"/>
+      </w:pPr>
+    </w:lvl>
+    <w:lvl w:ilvl="1" w:tplc="04090019">
+      <w:start w:val="1"/>
+      <w:numFmt w:val="lowerLetter"/>
+      <w:lvlText w:val="%2."/>
+      <w:lvlJc w:val="left"/>
+      <w:pPr>
+        <w:ind w:left="1800" w:hanging="360"/>
+      </w:pPr>
+    </w:lvl>
+    <w:lvl w:ilvl="2" w:tplc="0409001B" w:tentative="1">
+      <w:start w:val="1"/>
+      <w:numFmt w:val="lowerRoman"/>
+      <w:lvlText w:val="%3."/>
+      <w:lvlJc w:val="right"/>
+      <w:pPr>
+        <w:ind w:left="2520" w:hanging="180"/>
+      </w:pPr>
+    </w:lvl>
+    <w:lvl w:ilvl="3" w:tplc="0409000F" w:tentative="1">
+      <w:start w:val="1"/>
+      <w:numFmt w:val="decimal"/>
+      <w:lvlText w:val="%4."/>
+      <w:lvlJc w:val="left"/>
+      <w:pPr>
+        <w:ind w:left="3240" w:hanging="360"/>
+      </w:pPr>
+    </w:lvl>
+    <w:lvl w:ilvl="4" w:tplc="04090019" w:tentative="1">
+      <w:start w:val="1"/>
+      <w:numFmt w:val="lowerLetter"/>
+      <w:lvlText w:val="%5."/>
+      <w:lvlJc w:val="left"/>
+      <w:pPr>
+        <w:ind w:left="3960" w:hanging="360"/>
+      </w:pPr>
+    </w:lvl>
+    <w:lvl w:ilvl="5" w:tplc="0409001B" w:tentative="1">
+      <w:start w:val="1"/>
+      <w:numFmt w:val="lowerRoman"/>
+      <w:lvlText w:val="%6."/>
+      <w:lvlJc w:val="right"/>
+      <w:pPr>
+        <w:ind w:left="4680" w:hanging="180"/>
+      </w:pPr>
+    </w:lvl>
+    <w:lvl w:ilvl="6" w:tplc="0409000F" w:tentative="1">
+      <w:start w:val="1"/>
+      <w:numFmt w:val="decimal"/>
+      <w:lvlText w:val="%7."/>
+      <w:lvlJc w:val="left"/>
+      <w:pPr>
+        <w:ind w:left="5400" w:hanging="360"/>
+      </w:pPr>
+    </w:lvl>
+    <w:lvl w:ilvl="7" w:tplc="04090019" w:tentative="1">
+      <w:start w:val="1"/>
+      <w:numFmt w:val="lowerLetter"/>
+      <w:lvlText w:val="%8."/>
+      <w:lvlJc w:val="left"/>
+      <w:pPr>
+        <w:ind w:left="6120" w:hanging="360"/>
+      </w:pPr>
+    </w:lvl>
+    <w:lvl w:ilvl="8" w:tplc="0409001B" w:tentative="1">
+      <w:start w:val="1"/>
+      <w:numFmt w:val="lowerRoman"/>
+      <w:lvlText w:val="%9."/>
+      <w:lvlJc w:val="right"/>
+      <w:pPr>
+        <w:ind w:left="6840" w:hanging="180"/>
+      </w:pPr>
+    </w:lvl>
+  </w:abstractNum>
+  <w:abstractNum w:abstractNumId="4">
     <w:nsid w:val="529307AE"/>
     <w:multiLevelType w:val="singleLevel"/>
     <w:tmpl w:val="4F6E7F90"/>
@@ -47655,7 +48445,7 @@
       </w:rPr>
     </w:lvl>
   </w:abstractNum>
-  <w:abstractNum w:abstractNumId="4">
+  <w:abstractNum w:abstractNumId="5">
     <w:nsid w:val="56C210DD"/>
     <w:multiLevelType w:val="singleLevel"/>
     <w:tmpl w:val="04090001"/>
@@ -47675,7 +48465,120 @@
       </w:rPr>
     </w:lvl>
   </w:abstractNum>
-  <w:abstractNum w:abstractNumId="5">
+  <w:abstractNum w:abstractNumId="6">
+    <w:nsid w:val="6B0732FA"/>
+    <w:multiLevelType w:val="hybridMultilevel"/>
+    <w:tmpl w:val="B3D6CBAA"/>
+    <w:lvl w:ilvl="0" w:tplc="04090001">
+      <w:start w:val="1"/>
+      <w:numFmt w:val="bullet"/>
+      <w:lvlText w:val=""/>
+      <w:lvlJc w:val="left"/>
+      <w:pPr>
+        <w:ind w:left="720" w:hanging="360"/>
+      </w:pPr>
+      <w:rPr>
+        <w:rFonts w:ascii="Symbol" w:hAnsi="Symbol" w:hint="default"/>
+      </w:rPr>
+    </w:lvl>
+    <w:lvl w:ilvl="1" w:tplc="04090003" w:tentative="1">
+      <w:start w:val="1"/>
+      <w:numFmt w:val="bullet"/>
+      <w:lvlText w:val="o"/>
+      <w:lvlJc w:val="left"/>
+      <w:pPr>
+        <w:ind w:left="1440" w:hanging="360"/>
+      </w:pPr>
+      <w:rPr>
+        <w:rFonts w:ascii="Courier New" w:hAnsi="Courier New" w:cs="Courier New" w:hint="default"/>
+      </w:rPr>
+    </w:lvl>
+    <w:lvl w:ilvl="2" w:tplc="04090005" w:tentative="1">
+      <w:start w:val="1"/>
+      <w:numFmt w:val="bullet"/>
+      <w:lvlText w:val=""/>
+      <w:lvlJc w:val="left"/>
+      <w:pPr>
+        <w:ind w:left="2160" w:hanging="360"/>
+      </w:pPr>
+      <w:rPr>
+        <w:rFonts w:ascii="Wingdings" w:hAnsi="Wingdings" w:hint="default"/>
+      </w:rPr>
+    </w:lvl>
+    <w:lvl w:ilvl="3" w:tplc="04090001" w:tentative="1">
+      <w:start w:val="1"/>
+      <w:numFmt w:val="bullet"/>
+      <w:lvlText w:val=""/>
+      <w:lvlJc w:val="left"/>
+      <w:pPr>
+        <w:ind w:left="2880" w:hanging="360"/>
+      </w:pPr>
+      <w:rPr>
+        <w:rFonts w:ascii="Symbol" w:hAnsi="Symbol" w:hint="default"/>
+      </w:rPr>
+    </w:lvl>
+    <w:lvl w:ilvl="4" w:tplc="04090003" w:tentative="1">
+      <w:start w:val="1"/>
+      <w:numFmt w:val="bullet"/>
+      <w:lvlText w:val="o"/>
+      <w:lvlJc w:val="left"/>
+      <w:pPr>
+        <w:ind w:left="3600" w:hanging="360"/>
+      </w:pPr>
+      <w:rPr>
+        <w:rFonts w:ascii="Courier New" w:hAnsi="Courier New" w:cs="Courier New" w:hint="default"/>
+      </w:rPr>
+    </w:lvl>
+    <w:lvl w:ilvl="5" w:tplc="04090005" w:tentative="1">
+      <w:start w:val="1"/>
+      <w:numFmt w:val="bullet"/>
+      <w:lvlText w:val=""/>
+      <w:lvlJc w:val="left"/>
+      <w:pPr>
+        <w:ind w:left="4320" w:hanging="360"/>
+      </w:pPr>
+      <w:rPr>
+        <w:rFonts w:ascii="Wingdings" w:hAnsi="Wingdings" w:hint="default"/>
+      </w:rPr>
+    </w:lvl>
+    <w:lvl w:ilvl="6" w:tplc="04090001" w:tentative="1">
+      <w:start w:val="1"/>
+      <w:numFmt w:val="bullet"/>
+      <w:lvlText w:val=""/>
+      <w:lvlJc w:val="left"/>
+      <w:pPr>
+        <w:ind w:left="5040" w:hanging="360"/>
+      </w:pPr>
+      <w:rPr>
+        <w:rFonts w:ascii="Symbol" w:hAnsi="Symbol" w:hint="default"/>
+      </w:rPr>
+    </w:lvl>
+    <w:lvl w:ilvl="7" w:tplc="04090003" w:tentative="1">
+      <w:start w:val="1"/>
+      <w:numFmt w:val="bullet"/>
+      <w:lvlText w:val="o"/>
+      <w:lvlJc w:val="left"/>
+      <w:pPr>
+        <w:ind w:left="5760" w:hanging="360"/>
+      </w:pPr>
+      <w:rPr>
+        <w:rFonts w:ascii="Courier New" w:hAnsi="Courier New" w:cs="Courier New" w:hint="default"/>
+      </w:rPr>
+    </w:lvl>
+    <w:lvl w:ilvl="8" w:tplc="04090005" w:tentative="1">
+      <w:start w:val="1"/>
+      <w:numFmt w:val="bullet"/>
+      <w:lvlText w:val=""/>
+      <w:lvlJc w:val="left"/>
+      <w:pPr>
+        <w:ind w:left="6480" w:hanging="360"/>
+      </w:pPr>
+      <w:rPr>
+        <w:rFonts w:ascii="Wingdings" w:hAnsi="Wingdings" w:hint="default"/>
+      </w:rPr>
+    </w:lvl>
+  </w:abstractNum>
+  <w:abstractNum w:abstractNumId="7">
     <w:nsid w:val="74885CD7"/>
     <w:multiLevelType w:val="singleLevel"/>
     <w:tmpl w:val="D8584012"/>
@@ -47701,16 +48604,16 @@
     <w:abstractNumId w:val="2"/>
   </w:num>
   <w:num w:numId="2">
-    <w:abstractNumId w:val="3"/>
+    <w:abstractNumId w:val="4"/>
   </w:num>
   <w:num w:numId="3">
-    <w:abstractNumId w:val="4"/>
+    <w:abstractNumId w:val="5"/>
   </w:num>
   <w:num w:numId="4">
     <w:abstractNumId w:val="0"/>
   </w:num>
   <w:num w:numId="5">
-    <w:abstractNumId w:val="5"/>
+    <w:abstractNumId w:val="7"/>
   </w:num>
   <w:num w:numId="6">
     <w:abstractNumId w:val="1"/>
@@ -47759,6 +48662,12 @@
     <w:lvlOverride w:ilvl="0">
       <w:startOverride w:val="1"/>
     </w:lvlOverride>
+  </w:num>
+  <w:num w:numId="16">
+    <w:abstractNumId w:val="3"/>
+  </w:num>
+  <w:num w:numId="17">
+    <w:abstractNumId w:val="6"/>
   </w:num>
 </w:numbering>
 </file>
@@ -48908,4 +49817,16 @@
   <a:objectDefaults/>
   <a:extraClrSchemeLst/>
 </a:theme>
+</file>
+
+<file path=customXml/item1.xml><?xml version="1.0" encoding="utf-8"?>
+<b:Sources xmlns:b="http://schemas.openxmlformats.org/officeDocument/2006/bibliography" xmlns="http://schemas.openxmlformats.org/officeDocument/2006/bibliography" SelectedStyle="\APA.XSL" StyleName="APA"/>
+</file>
+
+<file path=customXml/itemProps1.xml><?xml version="1.0" encoding="utf-8"?>
+<ds:datastoreItem xmlns:ds="http://schemas.openxmlformats.org/officeDocument/2006/customXml" ds:itemID="{39066100-4A2E-4DCD-8F97-E87E3D5828A0}">
+  <ds:schemaRefs>
+    <ds:schemaRef ds:uri="http://schemas.openxmlformats.org/officeDocument/2006/bibliography"/>
+  </ds:schemaRefs>
+</ds:datastoreItem>
 </file>
</xml_diff>

<commit_message>
Added install-fusion actions as new stage5. Removed "SKIP" from the .gitignore file. Added additional docs regarding build process.
</commit_message>
<xml_diff>
--- a/Development Notes.docx
+++ b/Development Notes.docx
@@ -292,7 +292,7 @@
                 <w:noProof/>
                 <w:color w:val="000066"/>
               </w:rPr>
-              <w:t>8/17/2018 9:38:00 PM</w:t>
+              <w:t>8/20/2018 4:37:00 PM</w:t>
             </w:r>
             <w:r>
               <w:rPr>
@@ -588,15 +588,7 @@
           <w:sz w:val="14"/>
           <w:szCs w:val="16"/>
         </w:rPr>
-        <w:t>Message:</w:t>
-      </w:r>
-      <w:r>
-        <w:rPr>
-          <w:rFonts w:ascii="Consolas" w:hAnsi="Consolas" w:cs="Consolas"/>
-          <w:sz w:val="14"/>
-          <w:szCs w:val="16"/>
-        </w:rPr>
-        <w:t xml:space="preserve"> </w:t>
+        <w:t xml:space="preserve">Message: </w:t>
       </w:r>
       <w:r>
         <w:rPr>
@@ -646,16 +638,7 @@
           <w:sz w:val="14"/>
           <w:szCs w:val="16"/>
         </w:rPr>
-        <w:t xml:space="preserve">         </w:t>
-      </w:r>
-      <w:r>
-        <w:rPr>
-          <w:rFonts w:ascii="Consolas" w:hAnsi="Consolas" w:cs="Consolas"/>
-          <w:i/>
-          <w:sz w:val="14"/>
-          <w:szCs w:val="16"/>
-        </w:rPr>
-        <w:t>This reverts commit e7e04fcde3ec4cd3b7d79a6c33fd68ee9be7ebfb.</w:t>
+        <w:t xml:space="preserve">         This reverts commit e7e04fcde3ec4cd3b7d79a6c33fd68ee9be7ebfb.</w:t>
       </w:r>
     </w:p>
     <w:p>
@@ -675,15 +658,7 @@
           <w:sz w:val="14"/>
           <w:szCs w:val="16"/>
         </w:rPr>
-        <w:t xml:space="preserve">         </w:t>
-      </w:r>
-      <w:r>
-        <w:rPr>
-          <w:rFonts w:ascii="Consolas" w:hAnsi="Consolas" w:cs="Consolas"/>
-          <w:sz w:val="14"/>
-          <w:szCs w:val="16"/>
-        </w:rPr>
-        <w:t>----</w:t>
+        <w:t xml:space="preserve">         ----</w:t>
       </w:r>
     </w:p>
     <w:p>
@@ -906,15 +881,7 @@
           <w:i/>
           <w:sz w:val="14"/>
         </w:rPr>
-        <w:t xml:space="preserve">         </w:t>
-      </w:r>
-      <w:r>
-        <w:rPr>
-          <w:rFonts w:ascii="Consolas" w:hAnsi="Consolas" w:cs="Consolas"/>
-          <w:i/>
-          <w:sz w:val="14"/>
-        </w:rPr>
-        <w:t>----</w:t>
+        <w:t xml:space="preserve">         ----</w:t>
       </w:r>
     </w:p>
     <w:p>
@@ -934,15 +901,7 @@
           <w:i/>
           <w:sz w:val="14"/>
         </w:rPr>
-        <w:t xml:space="preserve">         </w:t>
-      </w:r>
-      <w:r>
-        <w:rPr>
-          <w:rFonts w:ascii="Consolas" w:hAnsi="Consolas" w:cs="Consolas"/>
-          <w:i/>
-          <w:sz w:val="14"/>
-        </w:rPr>
-        <w:t>Modified: burnImage.sh</w:t>
+        <w:t xml:space="preserve">         Modified: burnImage.sh</w:t>
       </w:r>
     </w:p>
     <w:p>
@@ -47146,7 +47105,23 @@
         <w:pStyle w:val="paragraph"/>
       </w:pPr>
       <w:r>
-        <w:t>20-Aug-2018 – Initial build of Jessie for Fusion without Fusion Server</w:t>
+        <w:t>[20-Aug-2018]</w:t>
+      </w:r>
+    </w:p>
+    <w:p>
+      <w:pPr>
+        <w:pStyle w:val="paragraph"/>
+        <w:rPr>
+          <w:b/>
+          <w:i/>
+        </w:rPr>
+      </w:pPr>
+      <w:r>
+        <w:rPr>
+          <w:b/>
+          <w:i/>
+        </w:rPr>
+        <w:t>Initial build of Jessie for Fusion without Fusion Server</w:t>
       </w:r>
     </w:p>
     <w:p>
@@ -47254,13 +47229,1179 @@
         </w:numPr>
         <w:ind w:left="720"/>
       </w:pPr>
-      <w:bookmarkStart w:id="0" w:name="_GoBack"/>
-      <w:bookmarkEnd w:id="0"/>
+      <w:r>
+        <w:t>Committed changed and pushed to branch (</w:t>
+      </w:r>
+      <w:proofErr w:type="spellStart"/>
+      <w:r>
+        <w:t>MyMakeJessie</w:t>
+      </w:r>
+      <w:proofErr w:type="spellEnd"/>
+      <w:r>
+        <w:t>) on GitHub:</w:t>
+      </w:r>
+    </w:p>
+    <w:p>
+      <w:pPr>
+        <w:pStyle w:val="paragraph"/>
+        <w:spacing w:line="240" w:lineRule="auto"/>
+        <w:ind w:left="1440"/>
+        <w:rPr>
+          <w:rFonts w:ascii="Consolas" w:hAnsi="Consolas" w:cs="Consolas"/>
+          <w:sz w:val="16"/>
+          <w:szCs w:val="16"/>
+        </w:rPr>
+      </w:pPr>
+      <w:r>
+        <w:rPr>
+          <w:rFonts w:ascii="Consolas" w:hAnsi="Consolas" w:cs="Consolas"/>
+          <w:sz w:val="16"/>
+          <w:szCs w:val="16"/>
+        </w:rPr>
+        <w:t>Revision: 726cb88d055b3f2c5520a4bcabe75e35b51e6750</w:t>
+      </w:r>
+    </w:p>
+    <w:p>
+      <w:pPr>
+        <w:pStyle w:val="paragraph"/>
+        <w:spacing w:line="240" w:lineRule="auto"/>
+        <w:ind w:left="1440"/>
+        <w:rPr>
+          <w:rFonts w:ascii="Consolas" w:hAnsi="Consolas" w:cs="Consolas"/>
+          <w:sz w:val="16"/>
+          <w:szCs w:val="16"/>
+        </w:rPr>
+      </w:pPr>
+      <w:r>
+        <w:rPr>
+          <w:rFonts w:ascii="Consolas" w:hAnsi="Consolas" w:cs="Consolas"/>
+          <w:sz w:val="16"/>
+          <w:szCs w:val="16"/>
+        </w:rPr>
+        <w:t xml:space="preserve">Author: joe </w:t>
+      </w:r>
+      <w:proofErr w:type="spellStart"/>
+      <w:r>
+        <w:rPr>
+          <w:rFonts w:ascii="Consolas" w:hAnsi="Consolas" w:cs="Consolas"/>
+          <w:sz w:val="16"/>
+          <w:szCs w:val="16"/>
+        </w:rPr>
+        <w:t>anello</w:t>
+      </w:r>
+      <w:proofErr w:type="spellEnd"/>
+      <w:r>
+        <w:rPr>
+          <w:rFonts w:ascii="Consolas" w:hAnsi="Consolas" w:cs="Consolas"/>
+          <w:sz w:val="16"/>
+          <w:szCs w:val="16"/>
+        </w:rPr>
+        <w:t xml:space="preserve"> &lt;joe.a@modernroboticsinc.com&gt;</w:t>
+      </w:r>
+    </w:p>
+    <w:p>
+      <w:pPr>
+        <w:pStyle w:val="paragraph"/>
+        <w:spacing w:line="240" w:lineRule="auto"/>
+        <w:ind w:left="1440"/>
+        <w:rPr>
+          <w:rFonts w:ascii="Consolas" w:hAnsi="Consolas" w:cs="Consolas"/>
+          <w:sz w:val="16"/>
+          <w:szCs w:val="16"/>
+        </w:rPr>
+      </w:pPr>
+      <w:r>
+        <w:rPr>
+          <w:rFonts w:ascii="Consolas" w:hAnsi="Consolas" w:cs="Consolas"/>
+          <w:sz w:val="16"/>
+          <w:szCs w:val="16"/>
+        </w:rPr>
+        <w:t>Date: 8/20/2018 3:40:42 PM</w:t>
+      </w:r>
+    </w:p>
+    <w:p>
+      <w:pPr>
+        <w:pStyle w:val="paragraph"/>
+        <w:spacing w:line="240" w:lineRule="auto"/>
+        <w:ind w:left="1440"/>
+        <w:rPr>
+          <w:rFonts w:ascii="Consolas" w:hAnsi="Consolas" w:cs="Consolas"/>
+          <w:i/>
+          <w:sz w:val="16"/>
+          <w:szCs w:val="16"/>
+        </w:rPr>
+      </w:pPr>
+      <w:r>
+        <w:rPr>
+          <w:rFonts w:ascii="Consolas" w:hAnsi="Consolas" w:cs="Consolas"/>
+          <w:sz w:val="16"/>
+          <w:szCs w:val="16"/>
+        </w:rPr>
+        <w:t>Message:</w:t>
+      </w:r>
+      <w:r>
+        <w:rPr>
+          <w:rFonts w:ascii="Consolas" w:hAnsi="Consolas" w:cs="Consolas"/>
+          <w:sz w:val="16"/>
+          <w:szCs w:val="16"/>
+        </w:rPr>
+        <w:t xml:space="preserve"> </w:t>
+      </w:r>
+      <w:r>
+        <w:rPr>
+          <w:rFonts w:ascii="Consolas" w:hAnsi="Consolas" w:cs="Consolas"/>
+          <w:i/>
+          <w:sz w:val="16"/>
+          <w:szCs w:val="16"/>
+        </w:rPr>
+        <w:t>Complete build successful, saving changes.</w:t>
+      </w:r>
+    </w:p>
+    <w:p>
+      <w:pPr>
+        <w:pStyle w:val="paragraph"/>
+        <w:spacing w:line="240" w:lineRule="auto"/>
+        <w:ind w:left="1440"/>
+        <w:rPr>
+          <w:rFonts w:ascii="Consolas" w:hAnsi="Consolas" w:cs="Consolas"/>
+          <w:i/>
+          <w:sz w:val="16"/>
+          <w:szCs w:val="16"/>
+        </w:rPr>
+      </w:pPr>
+      <w:r>
+        <w:rPr>
+          <w:rFonts w:ascii="Consolas" w:hAnsi="Consolas" w:cs="Consolas"/>
+          <w:i/>
+          <w:sz w:val="16"/>
+          <w:szCs w:val="16"/>
+        </w:rPr>
+        <w:t xml:space="preserve">         (Floyd says, "Oh boy, are we </w:t>
+      </w:r>
+      <w:proofErr w:type="spellStart"/>
+      <w:r>
+        <w:rPr>
+          <w:rFonts w:ascii="Consolas" w:hAnsi="Consolas" w:cs="Consolas"/>
+          <w:i/>
+          <w:sz w:val="16"/>
+          <w:szCs w:val="16"/>
+        </w:rPr>
+        <w:t>gonna</w:t>
+      </w:r>
+      <w:proofErr w:type="spellEnd"/>
+      <w:r>
+        <w:rPr>
+          <w:rFonts w:ascii="Consolas" w:hAnsi="Consolas" w:cs="Consolas"/>
+          <w:i/>
+          <w:sz w:val="16"/>
+          <w:szCs w:val="16"/>
+        </w:rPr>
+        <w:t xml:space="preserve"> try something dangerous now?")</w:t>
+      </w:r>
+    </w:p>
+    <w:p>
+      <w:pPr>
+        <w:pStyle w:val="paragraph"/>
+        <w:spacing w:line="240" w:lineRule="auto"/>
+        <w:ind w:left="1440"/>
+        <w:rPr>
+          <w:rFonts w:ascii="Consolas" w:hAnsi="Consolas" w:cs="Consolas"/>
+          <w:i/>
+          <w:sz w:val="16"/>
+          <w:szCs w:val="16"/>
+        </w:rPr>
+      </w:pPr>
+      <w:r>
+        <w:rPr>
+          <w:rFonts w:ascii="Consolas" w:hAnsi="Consolas" w:cs="Consolas"/>
+          <w:i/>
+          <w:sz w:val="16"/>
+          <w:szCs w:val="16"/>
+        </w:rPr>
+        <w:t xml:space="preserve">         ----</w:t>
+      </w:r>
+    </w:p>
+    <w:p>
+      <w:pPr>
+        <w:pStyle w:val="paragraph"/>
+        <w:spacing w:line="240" w:lineRule="auto"/>
+        <w:ind w:left="1440"/>
+        <w:rPr>
+          <w:rFonts w:ascii="Consolas" w:hAnsi="Consolas" w:cs="Consolas"/>
+          <w:sz w:val="16"/>
+          <w:szCs w:val="16"/>
+        </w:rPr>
+      </w:pPr>
+      <w:r>
+        <w:rPr>
+          <w:rFonts w:ascii="Consolas" w:hAnsi="Consolas" w:cs="Consolas"/>
+          <w:sz w:val="16"/>
+          <w:szCs w:val="16"/>
+        </w:rPr>
+        <w:t xml:space="preserve">Added: 2018-0820 </w:t>
+      </w:r>
+      <w:proofErr w:type="spellStart"/>
+      <w:r>
+        <w:rPr>
+          <w:rFonts w:ascii="Consolas" w:hAnsi="Consolas" w:cs="Consolas"/>
+          <w:sz w:val="16"/>
+          <w:szCs w:val="16"/>
+        </w:rPr>
+        <w:t>MakeJessie</w:t>
+      </w:r>
+      <w:proofErr w:type="spellEnd"/>
+      <w:r>
+        <w:rPr>
+          <w:rFonts w:ascii="Consolas" w:hAnsi="Consolas" w:cs="Consolas"/>
+          <w:sz w:val="16"/>
+          <w:szCs w:val="16"/>
+        </w:rPr>
+        <w:t xml:space="preserve"> Output.txt</w:t>
+      </w:r>
+    </w:p>
+    <w:p>
+      <w:pPr>
+        <w:pStyle w:val="paragraph"/>
+        <w:spacing w:line="240" w:lineRule="auto"/>
+        <w:ind w:left="1440"/>
+        <w:rPr>
+          <w:rFonts w:ascii="Consolas" w:hAnsi="Consolas" w:cs="Consolas"/>
+          <w:sz w:val="16"/>
+          <w:szCs w:val="16"/>
+        </w:rPr>
+      </w:pPr>
+      <w:r>
+        <w:rPr>
+          <w:rFonts w:ascii="Consolas" w:hAnsi="Consolas" w:cs="Consolas"/>
+          <w:sz w:val="16"/>
+          <w:szCs w:val="16"/>
+        </w:rPr>
+        <w:t>Modified: Development Notes.docx</w:t>
+      </w:r>
+    </w:p>
+    <w:p>
+      <w:pPr>
+        <w:pStyle w:val="paragraph"/>
+        <w:spacing w:line="240" w:lineRule="auto"/>
+        <w:ind w:left="1440"/>
+        <w:rPr>
+          <w:rFonts w:ascii="Consolas" w:hAnsi="Consolas" w:cs="Consolas"/>
+          <w:sz w:val="16"/>
+          <w:szCs w:val="16"/>
+        </w:rPr>
+      </w:pPr>
+      <w:r>
+        <w:rPr>
+          <w:rFonts w:ascii="Consolas" w:hAnsi="Consolas" w:cs="Consolas"/>
+          <w:sz w:val="16"/>
+          <w:szCs w:val="16"/>
+        </w:rPr>
+        <w:t>Deleted: Stage4 Walkthru.docx</w:t>
+      </w:r>
+    </w:p>
+    <w:p>
+      <w:pPr>
+        <w:pStyle w:val="paragraph"/>
+        <w:spacing w:line="240" w:lineRule="auto"/>
+        <w:ind w:left="1440"/>
+        <w:rPr>
+          <w:rFonts w:ascii="Consolas" w:hAnsi="Consolas" w:cs="Consolas"/>
+          <w:sz w:val="16"/>
+          <w:szCs w:val="16"/>
+        </w:rPr>
+      </w:pPr>
+      <w:r>
+        <w:rPr>
+          <w:rFonts w:ascii="Consolas" w:hAnsi="Consolas" w:cs="Consolas"/>
+          <w:sz w:val="16"/>
+          <w:szCs w:val="16"/>
+        </w:rPr>
+        <w:t>Modified: Tables of Diffs.xlsx</w:t>
+      </w:r>
+    </w:p>
+    <w:p>
+      <w:pPr>
+        <w:pStyle w:val="paragraph"/>
+        <w:spacing w:line="240" w:lineRule="auto"/>
+        <w:ind w:left="1440"/>
+        <w:rPr>
+          <w:rFonts w:ascii="Consolas" w:hAnsi="Consolas" w:cs="Consolas"/>
+          <w:sz w:val="16"/>
+          <w:szCs w:val="16"/>
+        </w:rPr>
+      </w:pPr>
+      <w:r>
+        <w:rPr>
+          <w:rFonts w:ascii="Consolas" w:hAnsi="Consolas" w:cs="Consolas"/>
+          <w:sz w:val="16"/>
+          <w:szCs w:val="16"/>
+        </w:rPr>
+        <w:t xml:space="preserve">Added: </w:t>
+      </w:r>
+      <w:proofErr w:type="spellStart"/>
+      <w:r>
+        <w:rPr>
+          <w:rFonts w:ascii="Consolas" w:hAnsi="Consolas" w:cs="Consolas"/>
+          <w:sz w:val="16"/>
+          <w:szCs w:val="16"/>
+        </w:rPr>
+        <w:t>Walkthru</w:t>
+      </w:r>
+      <w:proofErr w:type="spellEnd"/>
+      <w:r>
+        <w:rPr>
+          <w:rFonts w:ascii="Consolas" w:hAnsi="Consolas" w:cs="Consolas"/>
+          <w:sz w:val="16"/>
+          <w:szCs w:val="16"/>
+        </w:rPr>
+        <w:t xml:space="preserve"> - Complete.docx</w:t>
+      </w:r>
+    </w:p>
+    <w:p>
+      <w:pPr>
+        <w:pStyle w:val="paragraph"/>
+        <w:spacing w:line="240" w:lineRule="auto"/>
+        <w:ind w:left="1440"/>
+        <w:rPr>
+          <w:rFonts w:ascii="Consolas" w:hAnsi="Consolas" w:cs="Consolas"/>
+          <w:sz w:val="16"/>
+          <w:szCs w:val="16"/>
+        </w:rPr>
+      </w:pPr>
+      <w:r>
+        <w:rPr>
+          <w:rFonts w:ascii="Consolas" w:hAnsi="Consolas" w:cs="Consolas"/>
+          <w:sz w:val="16"/>
+          <w:szCs w:val="16"/>
+        </w:rPr>
+        <w:t>Modified: makejessie.sh</w:t>
+      </w:r>
     </w:p>
     <w:p>
       <w:pPr>
         <w:pStyle w:val="paragraph"/>
       </w:pPr>
+    </w:p>
+    <w:p>
+      <w:pPr>
+        <w:pStyle w:val="paragraph"/>
+        <w:rPr>
+          <w:b/>
+          <w:i/>
+        </w:rPr>
+      </w:pPr>
+      <w:r>
+        <w:rPr>
+          <w:b/>
+          <w:i/>
+        </w:rPr>
+        <w:t xml:space="preserve">Comparing files:  </w:t>
+      </w:r>
+      <w:proofErr w:type="spellStart"/>
+      <w:r>
+        <w:rPr>
+          <w:b/>
+          <w:i/>
+        </w:rPr>
+        <w:t>MakeJessie</w:t>
+      </w:r>
+      <w:proofErr w:type="spellEnd"/>
+      <w:r>
+        <w:rPr>
+          <w:b/>
+          <w:i/>
+        </w:rPr>
+        <w:t xml:space="preserve"> &amp; fusion-pi-gen</w:t>
+      </w:r>
+    </w:p>
+    <w:p>
+      <w:pPr>
+        <w:pStyle w:val="paragraph"/>
+      </w:pPr>
+      <w:r>
+        <w:t>These files are different between the two projects:</w:t>
+      </w:r>
+    </w:p>
+    <w:tbl>
+      <w:tblPr>
+        <w:tblStyle w:val="TableGrid"/>
+        <w:tblW w:w="0" w:type="auto"/>
+        <w:tblInd w:w="648" w:type="dxa"/>
+        <w:tblLook w:val="04A0" w:firstRow="1" w:lastRow="0" w:firstColumn="1" w:lastColumn="0" w:noHBand="0" w:noVBand="1"/>
+      </w:tblPr>
+      <w:tblGrid>
+        <w:gridCol w:w="4320"/>
+        <w:gridCol w:w="5310"/>
+      </w:tblGrid>
+      <w:tr>
+        <w:tc>
+          <w:tcPr>
+            <w:tcW w:w="4320" w:type="dxa"/>
+          </w:tcPr>
+          <w:p>
+            <w:pPr>
+              <w:pStyle w:val="paragraph"/>
+              <w:rPr>
+                <w:sz w:val="18"/>
+                <w:szCs w:val="18"/>
+              </w:rPr>
+            </w:pPr>
+            <w:r>
+              <w:rPr>
+                <w:sz w:val="18"/>
+                <w:szCs w:val="18"/>
+              </w:rPr>
+              <w:t xml:space="preserve">fusion-pi-gen\export-image\04-finalise\01-run.sh </w:t>
+            </w:r>
+          </w:p>
+        </w:tc>
+        <w:tc>
+          <w:tcPr>
+            <w:tcW w:w="5310" w:type="dxa"/>
+          </w:tcPr>
+          <w:p>
+            <w:pPr>
+              <w:pStyle w:val="paragraph"/>
+              <w:rPr>
+                <w:sz w:val="18"/>
+                <w:szCs w:val="18"/>
+              </w:rPr>
+            </w:pPr>
+            <w:proofErr w:type="spellStart"/>
+            <w:r>
+              <w:rPr>
+                <w:sz w:val="18"/>
+                <w:szCs w:val="18"/>
+              </w:rPr>
+              <w:t>MakeJessie</w:t>
+            </w:r>
+            <w:proofErr w:type="spellEnd"/>
+            <w:r>
+              <w:rPr>
+                <w:sz w:val="18"/>
+                <w:szCs w:val="18"/>
+              </w:rPr>
+              <w:t xml:space="preserve"> has creation of zip file commented out</w:t>
+            </w:r>
+          </w:p>
+        </w:tc>
+      </w:tr>
+      <w:tr>
+        <w:tc>
+          <w:tcPr>
+            <w:tcW w:w="4320" w:type="dxa"/>
+          </w:tcPr>
+          <w:p>
+            <w:pPr>
+              <w:pStyle w:val="paragraph"/>
+              <w:rPr>
+                <w:sz w:val="18"/>
+                <w:szCs w:val="18"/>
+              </w:rPr>
+            </w:pPr>
+            <w:r>
+              <w:rPr>
+                <w:sz w:val="18"/>
+                <w:szCs w:val="18"/>
+              </w:rPr>
+              <w:t xml:space="preserve">fusion-pi-gen\scripts\common </w:t>
+            </w:r>
+          </w:p>
+        </w:tc>
+        <w:tc>
+          <w:tcPr>
+            <w:tcW w:w="5310" w:type="dxa"/>
+          </w:tcPr>
+          <w:p>
+            <w:pPr>
+              <w:pStyle w:val="paragraph"/>
+              <w:rPr>
+                <w:sz w:val="18"/>
+                <w:szCs w:val="18"/>
+              </w:rPr>
+            </w:pPr>
+            <w:proofErr w:type="spellStart"/>
+            <w:r>
+              <w:rPr>
+                <w:sz w:val="18"/>
+                <w:szCs w:val="18"/>
+              </w:rPr>
+              <w:t>MakeJessie</w:t>
+            </w:r>
+            <w:proofErr w:type="spellEnd"/>
+            <w:r>
+              <w:rPr>
+                <w:sz w:val="18"/>
+                <w:szCs w:val="18"/>
+              </w:rPr>
+              <w:t xml:space="preserve"> has additional diagnostic output</w:t>
+            </w:r>
+          </w:p>
+        </w:tc>
+      </w:tr>
+      <w:tr>
+        <w:tc>
+          <w:tcPr>
+            <w:tcW w:w="4320" w:type="dxa"/>
+          </w:tcPr>
+          <w:p>
+            <w:pPr>
+              <w:pStyle w:val="paragraph"/>
+              <w:rPr>
+                <w:sz w:val="18"/>
+                <w:szCs w:val="18"/>
+              </w:rPr>
+            </w:pPr>
+            <w:r>
+              <w:rPr>
+                <w:sz w:val="18"/>
+                <w:szCs w:val="18"/>
+              </w:rPr>
+              <w:t>fusion-pi-gen\scripts\</w:t>
+            </w:r>
+            <w:proofErr w:type="spellStart"/>
+            <w:r>
+              <w:rPr>
+                <w:sz w:val="18"/>
+                <w:szCs w:val="18"/>
+              </w:rPr>
+              <w:t>dependencies_check</w:t>
+            </w:r>
+            <w:proofErr w:type="spellEnd"/>
+            <w:r>
+              <w:rPr>
+                <w:sz w:val="18"/>
+                <w:szCs w:val="18"/>
+              </w:rPr>
+              <w:t xml:space="preserve"> </w:t>
+            </w:r>
+          </w:p>
+        </w:tc>
+        <w:tc>
+          <w:tcPr>
+            <w:tcW w:w="5310" w:type="dxa"/>
+          </w:tcPr>
+          <w:p>
+            <w:pPr>
+              <w:pStyle w:val="paragraph"/>
+              <w:rPr>
+                <w:sz w:val="18"/>
+                <w:szCs w:val="18"/>
+              </w:rPr>
+            </w:pPr>
+            <w:proofErr w:type="spellStart"/>
+            <w:r>
+              <w:rPr>
+                <w:sz w:val="18"/>
+                <w:szCs w:val="18"/>
+              </w:rPr>
+              <w:t>MakeJessie</w:t>
+            </w:r>
+            <w:proofErr w:type="spellEnd"/>
+            <w:r>
+              <w:rPr>
+                <w:sz w:val="18"/>
+                <w:szCs w:val="18"/>
+              </w:rPr>
+              <w:t xml:space="preserve"> has spelling corrections</w:t>
+            </w:r>
+          </w:p>
+        </w:tc>
+      </w:tr>
+      <w:tr>
+        <w:tc>
+          <w:tcPr>
+            <w:tcW w:w="4320" w:type="dxa"/>
+          </w:tcPr>
+          <w:p>
+            <w:pPr>
+              <w:pStyle w:val="paragraph"/>
+              <w:rPr>
+                <w:sz w:val="18"/>
+                <w:szCs w:val="18"/>
+              </w:rPr>
+            </w:pPr>
+            <w:r>
+              <w:rPr>
+                <w:sz w:val="18"/>
+                <w:szCs w:val="18"/>
+              </w:rPr>
+              <w:t xml:space="preserve">fusion-pi-gen\stage4\_EXPORT_NOOBS </w:t>
+            </w:r>
+          </w:p>
+        </w:tc>
+        <w:tc>
+          <w:tcPr>
+            <w:tcW w:w="5310" w:type="dxa"/>
+          </w:tcPr>
+          <w:p>
+            <w:pPr>
+              <w:pStyle w:val="paragraph"/>
+              <w:rPr>
+                <w:sz w:val="18"/>
+                <w:szCs w:val="18"/>
+              </w:rPr>
+            </w:pPr>
+            <w:proofErr w:type="spellStart"/>
+            <w:r>
+              <w:rPr>
+                <w:sz w:val="18"/>
+                <w:szCs w:val="18"/>
+              </w:rPr>
+              <w:t>MakeJessie</w:t>
+            </w:r>
+            <w:proofErr w:type="spellEnd"/>
+            <w:r>
+              <w:rPr>
+                <w:sz w:val="18"/>
+                <w:szCs w:val="18"/>
+              </w:rPr>
+              <w:t xml:space="preserve"> uses the name </w:t>
+            </w:r>
+            <w:r>
+              <w:rPr>
+                <w:b/>
+                <w:sz w:val="18"/>
+                <w:szCs w:val="18"/>
+              </w:rPr>
+              <w:t>JWA Jessie</w:t>
+            </w:r>
+          </w:p>
+        </w:tc>
+      </w:tr>
+      <w:tr>
+        <w:tc>
+          <w:tcPr>
+            <w:tcW w:w="4320" w:type="dxa"/>
+          </w:tcPr>
+          <w:p>
+            <w:pPr>
+              <w:pStyle w:val="paragraph"/>
+              <w:rPr>
+                <w:sz w:val="18"/>
+                <w:szCs w:val="18"/>
+              </w:rPr>
+            </w:pPr>
+            <w:r>
+              <w:rPr>
+                <w:sz w:val="18"/>
+                <w:szCs w:val="18"/>
+              </w:rPr>
+              <w:t>fusion-pi-gen\</w:t>
+            </w:r>
+            <w:proofErr w:type="spellStart"/>
+            <w:r>
+              <w:rPr>
+                <w:sz w:val="18"/>
+                <w:szCs w:val="18"/>
+              </w:rPr>
+              <w:t>config</w:t>
+            </w:r>
+            <w:proofErr w:type="spellEnd"/>
+            <w:r>
+              <w:rPr>
+                <w:sz w:val="18"/>
+                <w:szCs w:val="18"/>
+              </w:rPr>
+              <w:t xml:space="preserve"> </w:t>
+            </w:r>
+          </w:p>
+        </w:tc>
+        <w:tc>
+          <w:tcPr>
+            <w:tcW w:w="5310" w:type="dxa"/>
+          </w:tcPr>
+          <w:p>
+            <w:pPr>
+              <w:pStyle w:val="paragraph"/>
+              <w:rPr>
+                <w:sz w:val="18"/>
+                <w:szCs w:val="18"/>
+              </w:rPr>
+            </w:pPr>
+            <w:proofErr w:type="spellStart"/>
+            <w:r>
+              <w:rPr>
+                <w:sz w:val="18"/>
+                <w:szCs w:val="18"/>
+              </w:rPr>
+              <w:t>MakeJessie</w:t>
+            </w:r>
+            <w:proofErr w:type="spellEnd"/>
+            <w:r>
+              <w:rPr>
+                <w:sz w:val="18"/>
+                <w:szCs w:val="18"/>
+              </w:rPr>
+              <w:t xml:space="preserve"> uses the name </w:t>
+            </w:r>
+            <w:proofErr w:type="spellStart"/>
+            <w:r>
+              <w:rPr>
+                <w:b/>
+                <w:sz w:val="18"/>
+                <w:szCs w:val="18"/>
+              </w:rPr>
+              <w:t>JWA_</w:t>
+            </w:r>
+            <w:r>
+              <w:rPr>
+                <w:b/>
+                <w:sz w:val="18"/>
+                <w:szCs w:val="18"/>
+              </w:rPr>
+              <w:t>Jessie</w:t>
+            </w:r>
+            <w:proofErr w:type="spellEnd"/>
+          </w:p>
+        </w:tc>
+      </w:tr>
+      <w:tr>
+        <w:tc>
+          <w:tcPr>
+            <w:tcW w:w="4320" w:type="dxa"/>
+          </w:tcPr>
+          <w:p>
+            <w:pPr>
+              <w:pStyle w:val="paragraph"/>
+              <w:rPr>
+                <w:sz w:val="18"/>
+                <w:szCs w:val="18"/>
+              </w:rPr>
+            </w:pPr>
+            <w:r>
+              <w:rPr>
+                <w:sz w:val="18"/>
+                <w:szCs w:val="18"/>
+              </w:rPr>
+              <w:t>fusion-pi-gen\depends</w:t>
+            </w:r>
+          </w:p>
+        </w:tc>
+        <w:tc>
+          <w:tcPr>
+            <w:tcW w:w="5310" w:type="dxa"/>
+          </w:tcPr>
+          <w:p>
+            <w:pPr>
+              <w:pStyle w:val="paragraph"/>
+              <w:rPr>
+                <w:sz w:val="18"/>
+                <w:szCs w:val="18"/>
+              </w:rPr>
+            </w:pPr>
+            <w:proofErr w:type="spellStart"/>
+            <w:r>
+              <w:rPr>
+                <w:sz w:val="18"/>
+                <w:szCs w:val="18"/>
+              </w:rPr>
+              <w:t>MakeJessie</w:t>
+            </w:r>
+            <w:proofErr w:type="spellEnd"/>
+            <w:r>
+              <w:rPr>
+                <w:sz w:val="18"/>
+                <w:szCs w:val="18"/>
+              </w:rPr>
+              <w:t xml:space="preserve"> has proper line endings on all lines</w:t>
+            </w:r>
+          </w:p>
+        </w:tc>
+      </w:tr>
+    </w:tbl>
+    <w:p>
+      <w:pPr>
+        <w:pStyle w:val="paragraph"/>
+        <w:rPr>
+          <w:sz w:val="18"/>
+          <w:szCs w:val="18"/>
+        </w:rPr>
+      </w:pPr>
+    </w:p>
+    <w:p>
+      <w:pPr>
+        <w:pStyle w:val="paragraph"/>
+      </w:pPr>
+      <w:r>
+        <w:t>These files are only in :fusion-pi-gen:</w:t>
+      </w:r>
+    </w:p>
+    <w:tbl>
+      <w:tblPr>
+        <w:tblStyle w:val="TableGrid"/>
+        <w:tblW w:w="0" w:type="auto"/>
+        <w:tblInd w:w="648" w:type="dxa"/>
+        <w:tblLook w:val="04A0" w:firstRow="1" w:lastRow="0" w:firstColumn="1" w:lastColumn="0" w:noHBand="0" w:noVBand="1"/>
+      </w:tblPr>
+      <w:tblGrid>
+        <w:gridCol w:w="4320"/>
+        <w:gridCol w:w="5310"/>
+      </w:tblGrid>
+      <w:tr>
+        <w:tc>
+          <w:tcPr>
+            <w:tcW w:w="4320" w:type="dxa"/>
+          </w:tcPr>
+          <w:p>
+            <w:pPr>
+              <w:pStyle w:val="paragraph"/>
+              <w:rPr>
+                <w:sz w:val="18"/>
+              </w:rPr>
+            </w:pPr>
+            <w:r>
+              <w:rPr>
+                <w:sz w:val="18"/>
+              </w:rPr>
+              <w:t xml:space="preserve">fusion-pi-gen\build.sh </w:t>
+            </w:r>
+          </w:p>
+        </w:tc>
+        <w:tc>
+          <w:tcPr>
+            <w:tcW w:w="5310" w:type="dxa"/>
+          </w:tcPr>
+          <w:p>
+            <w:pPr>
+              <w:pStyle w:val="paragraph"/>
+              <w:rPr>
+                <w:sz w:val="18"/>
+              </w:rPr>
+            </w:pPr>
+            <w:proofErr w:type="spellStart"/>
+            <w:r>
+              <w:rPr>
+                <w:sz w:val="18"/>
+              </w:rPr>
+              <w:t>MakeJessie</w:t>
+            </w:r>
+            <w:proofErr w:type="spellEnd"/>
+            <w:r>
+              <w:rPr>
+                <w:sz w:val="18"/>
+              </w:rPr>
+              <w:t xml:space="preserve"> has updated script makejessie.sh</w:t>
+            </w:r>
+          </w:p>
+        </w:tc>
+      </w:tr>
+      <w:tr>
+        <w:tc>
+          <w:tcPr>
+            <w:tcW w:w="4320" w:type="dxa"/>
+          </w:tcPr>
+          <w:p>
+            <w:pPr>
+              <w:pStyle w:val="paragraph"/>
+              <w:rPr>
+                <w:sz w:val="18"/>
+              </w:rPr>
+            </w:pPr>
+            <w:r>
+              <w:rPr>
+                <w:sz w:val="18"/>
+              </w:rPr>
+              <w:t xml:space="preserve">fusion-pi-gen\scripts\check_deps.sh </w:t>
+            </w:r>
+          </w:p>
+        </w:tc>
+        <w:tc>
+          <w:tcPr>
+            <w:tcW w:w="5310" w:type="dxa"/>
+          </w:tcPr>
+          <w:p>
+            <w:pPr>
+              <w:pStyle w:val="paragraph"/>
+              <w:rPr>
+                <w:sz w:val="18"/>
+              </w:rPr>
+            </w:pPr>
+            <w:r>
+              <w:rPr>
+                <w:sz w:val="18"/>
+              </w:rPr>
+              <w:t>file is empty</w:t>
+            </w:r>
+          </w:p>
+        </w:tc>
+      </w:tr>
+      <w:tr>
+        <w:tc>
+          <w:tcPr>
+            <w:tcW w:w="4320" w:type="dxa"/>
+          </w:tcPr>
+          <w:p>
+            <w:pPr>
+              <w:pStyle w:val="paragraph"/>
+              <w:rPr>
+                <w:sz w:val="18"/>
+              </w:rPr>
+            </w:pPr>
+            <w:r>
+              <w:rPr>
+                <w:sz w:val="18"/>
+              </w:rPr>
+              <w:t xml:space="preserve">fusion-pi-gen\scripts\release.sh </w:t>
+            </w:r>
+          </w:p>
+        </w:tc>
+        <w:tc>
+          <w:tcPr>
+            <w:tcW w:w="5310" w:type="dxa"/>
+          </w:tcPr>
+          <w:p>
+            <w:pPr>
+              <w:pStyle w:val="paragraph"/>
+              <w:rPr>
+                <w:sz w:val="18"/>
+              </w:rPr>
+            </w:pPr>
+            <w:r>
+              <w:rPr>
+                <w:sz w:val="18"/>
+              </w:rPr>
+              <w:t>file is empty</w:t>
+            </w:r>
+          </w:p>
+        </w:tc>
+      </w:tr>
+      <w:tr>
+        <w:tc>
+          <w:tcPr>
+            <w:tcW w:w="4320" w:type="dxa"/>
+          </w:tcPr>
+          <w:p>
+            <w:pPr>
+              <w:pStyle w:val="paragraph"/>
+              <w:rPr>
+                <w:sz w:val="18"/>
+              </w:rPr>
+            </w:pPr>
+            <w:r>
+              <w:rPr>
+                <w:sz w:val="18"/>
+              </w:rPr>
+              <w:t>fusion-pi-gen\stage4\04-fusion-install</w:t>
+            </w:r>
+          </w:p>
+        </w:tc>
+        <w:tc>
+          <w:tcPr>
+            <w:tcW w:w="5310" w:type="dxa"/>
+            <w:vMerge w:val="restart"/>
+            <w:vAlign w:val="center"/>
+          </w:tcPr>
+          <w:p>
+            <w:pPr>
+              <w:pStyle w:val="paragraph"/>
+              <w:rPr>
+                <w:sz w:val="18"/>
+              </w:rPr>
+            </w:pPr>
+            <w:r>
+              <w:rPr>
+                <w:sz w:val="18"/>
+              </w:rPr>
+              <w:t xml:space="preserve">These are the files that add the </w:t>
+            </w:r>
+            <w:proofErr w:type="spellStart"/>
+            <w:r>
+              <w:rPr>
+                <w:sz w:val="18"/>
+              </w:rPr>
+              <w:t>FusionOS</w:t>
+            </w:r>
+            <w:proofErr w:type="spellEnd"/>
+            <w:r>
+              <w:rPr>
+                <w:sz w:val="18"/>
+              </w:rPr>
+              <w:t xml:space="preserve"> to the previously created </w:t>
+            </w:r>
+            <w:proofErr w:type="spellStart"/>
+            <w:r>
+              <w:rPr>
+                <w:sz w:val="18"/>
+              </w:rPr>
+              <w:t>JessieOS</w:t>
+            </w:r>
+            <w:proofErr w:type="spellEnd"/>
+            <w:r>
+              <w:rPr>
+                <w:sz w:val="18"/>
+              </w:rPr>
+              <w:t xml:space="preserve"> Image</w:t>
+            </w:r>
+          </w:p>
+        </w:tc>
+      </w:tr>
+      <w:tr>
+        <w:tc>
+          <w:tcPr>
+            <w:tcW w:w="4320" w:type="dxa"/>
+          </w:tcPr>
+          <w:p>
+            <w:pPr>
+              <w:pStyle w:val="paragraph"/>
+              <w:rPr>
+                <w:sz w:val="18"/>
+              </w:rPr>
+            </w:pPr>
+            <w:r>
+              <w:rPr>
+                <w:sz w:val="18"/>
+              </w:rPr>
+              <w:t xml:space="preserve">fusion-pi-gen\stage4\04-fusion-install\00-packages </w:t>
+            </w:r>
+          </w:p>
+        </w:tc>
+        <w:tc>
+          <w:tcPr>
+            <w:tcW w:w="5310" w:type="dxa"/>
+            <w:vMerge/>
+          </w:tcPr>
+          <w:p>
+            <w:pPr>
+              <w:pStyle w:val="paragraph"/>
+              <w:rPr>
+                <w:sz w:val="18"/>
+              </w:rPr>
+            </w:pPr>
+          </w:p>
+        </w:tc>
+      </w:tr>
+      <w:tr>
+        <w:tc>
+          <w:tcPr>
+            <w:tcW w:w="4320" w:type="dxa"/>
+          </w:tcPr>
+          <w:p>
+            <w:pPr>
+              <w:pStyle w:val="paragraph"/>
+              <w:rPr>
+                <w:sz w:val="18"/>
+              </w:rPr>
+            </w:pPr>
+            <w:r>
+              <w:rPr>
+                <w:sz w:val="18"/>
+              </w:rPr>
+              <w:t xml:space="preserve">fusion-pi-gen\stage4\04-fusion-install\01-run.sh </w:t>
+            </w:r>
+          </w:p>
+        </w:tc>
+        <w:tc>
+          <w:tcPr>
+            <w:tcW w:w="5310" w:type="dxa"/>
+            <w:vMerge/>
+          </w:tcPr>
+          <w:p>
+            <w:pPr>
+              <w:pStyle w:val="paragraph"/>
+              <w:rPr>
+                <w:sz w:val="18"/>
+              </w:rPr>
+            </w:pPr>
+          </w:p>
+        </w:tc>
+      </w:tr>
+      <w:tr>
+        <w:tc>
+          <w:tcPr>
+            <w:tcW w:w="4320" w:type="dxa"/>
+          </w:tcPr>
+          <w:p>
+            <w:pPr>
+              <w:pStyle w:val="paragraph"/>
+              <w:rPr>
+                <w:sz w:val="18"/>
+              </w:rPr>
+            </w:pPr>
+            <w:r>
+              <w:rPr>
+                <w:sz w:val="18"/>
+              </w:rPr>
+              <w:t xml:space="preserve">fusion-pi-gen\stage4\04-fusion-install\distroInstall.sh </w:t>
+            </w:r>
+          </w:p>
+        </w:tc>
+        <w:tc>
+          <w:tcPr>
+            <w:tcW w:w="5310" w:type="dxa"/>
+            <w:vMerge/>
+          </w:tcPr>
+          <w:p>
+            <w:pPr>
+              <w:pStyle w:val="paragraph"/>
+              <w:rPr>
+                <w:sz w:val="18"/>
+              </w:rPr>
+            </w:pPr>
+          </w:p>
+        </w:tc>
+      </w:tr>
+      <w:tr>
+        <w:tc>
+          <w:tcPr>
+            <w:tcW w:w="4320" w:type="dxa"/>
+          </w:tcPr>
+          <w:p>
+            <w:pPr>
+              <w:pStyle w:val="paragraph"/>
+              <w:rPr>
+                <w:sz w:val="18"/>
+              </w:rPr>
+            </w:pPr>
+            <w:r>
+              <w:rPr>
+                <w:sz w:val="18"/>
+              </w:rPr>
+              <w:t>fusion-pi-gen\stage4\04-fusion-install\</w:t>
+            </w:r>
+            <w:proofErr w:type="spellStart"/>
+            <w:r>
+              <w:rPr>
+                <w:sz w:val="18"/>
+              </w:rPr>
+              <w:t>dnsmasq</w:t>
+            </w:r>
+            <w:proofErr w:type="spellEnd"/>
+            <w:r>
+              <w:rPr>
+                <w:sz w:val="18"/>
+              </w:rPr>
+              <w:t xml:space="preserve"> </w:t>
+            </w:r>
+          </w:p>
+        </w:tc>
+        <w:tc>
+          <w:tcPr>
+            <w:tcW w:w="5310" w:type="dxa"/>
+            <w:vMerge/>
+          </w:tcPr>
+          <w:p>
+            <w:pPr>
+              <w:pStyle w:val="paragraph"/>
+              <w:rPr>
+                <w:sz w:val="18"/>
+              </w:rPr>
+            </w:pPr>
+          </w:p>
+        </w:tc>
+      </w:tr>
+    </w:tbl>
+    <w:p>
+      <w:pPr>
+        <w:pStyle w:val="paragraph"/>
+      </w:pPr>
+    </w:p>
+    <w:p>
+      <w:pPr>
+        <w:pStyle w:val="paragraph"/>
+      </w:pPr>
+      <w:bookmarkStart w:id="0" w:name="_GoBack"/>
+      <w:bookmarkEnd w:id="0"/>
     </w:p>
     <w:p>
       <w:pPr>
@@ -47334,6 +48475,7 @@
         <w:rPr>
           <w:color w:val="000066"/>
         </w:rPr>
+        <w:lastRenderedPageBreak/>
         <w:t>Project Tasks and Action Items:</w:t>
       </w:r>
     </w:p>
@@ -47771,7 +48913,7 @@
               <w:color w:val="000066"/>
               <w:sz w:val="14"/>
             </w:rPr>
-            <w:t>8/20/2018 10:55:00 AM</w:t>
+            <w:t>8/20/2018 4:37:00 PM</w:t>
           </w:r>
           <w:r>
             <w:rPr>
@@ -47910,7 +49052,7 @@
               <w:color w:val="000066"/>
               <w:sz w:val="14"/>
             </w:rPr>
-            <w:t>13</w:t>
+            <w:t>14</w:t>
           </w:r>
           <w:r>
             <w:rPr>
@@ -48185,6 +49327,92 @@
 <file path=word/numbering.xml><?xml version="1.0" encoding="utf-8"?>
 <w:numbering xmlns:wpc="http://schemas.microsoft.com/office/word/2010/wordprocessingCanvas" xmlns:mc="http://schemas.openxmlformats.org/markup-compatibility/2006" xmlns:o="urn:schemas-microsoft-com:office:office" xmlns:r="http://schemas.openxmlformats.org/officeDocument/2006/relationships" xmlns:m="http://schemas.openxmlformats.org/officeDocument/2006/math" xmlns:v="urn:schemas-microsoft-com:vml" xmlns:wp14="http://schemas.microsoft.com/office/word/2010/wordprocessingDrawing" xmlns:wp="http://schemas.openxmlformats.org/drawingml/2006/wordprocessingDrawing" xmlns:w10="urn:schemas-microsoft-com:office:word" xmlns:w="http://schemas.openxmlformats.org/wordprocessingml/2006/main" xmlns:w14="http://schemas.microsoft.com/office/word/2010/wordml" xmlns:wpg="http://schemas.microsoft.com/office/word/2010/wordprocessingGroup" xmlns:wpi="http://schemas.microsoft.com/office/word/2010/wordprocessingInk" xmlns:wne="http://schemas.microsoft.com/office/word/2006/wordml" xmlns:wps="http://schemas.microsoft.com/office/word/2010/wordprocessingShape" mc:Ignorable="w14 wp14">
   <w:abstractNum w:abstractNumId="0">
+    <w:nsid w:val="201D23B4"/>
+    <w:multiLevelType w:val="hybridMultilevel"/>
+    <w:tmpl w:val="CA8A9C16"/>
+    <w:lvl w:ilvl="0" w:tplc="0409000F">
+      <w:start w:val="1"/>
+      <w:numFmt w:val="decimal"/>
+      <w:lvlText w:val="%1."/>
+      <w:lvlJc w:val="left"/>
+      <w:pPr>
+        <w:ind w:left="720" w:hanging="360"/>
+      </w:pPr>
+    </w:lvl>
+    <w:lvl w:ilvl="1" w:tplc="04090019" w:tentative="1">
+      <w:start w:val="1"/>
+      <w:numFmt w:val="lowerLetter"/>
+      <w:lvlText w:val="%2."/>
+      <w:lvlJc w:val="left"/>
+      <w:pPr>
+        <w:ind w:left="1440" w:hanging="360"/>
+      </w:pPr>
+    </w:lvl>
+    <w:lvl w:ilvl="2" w:tplc="0409001B" w:tentative="1">
+      <w:start w:val="1"/>
+      <w:numFmt w:val="lowerRoman"/>
+      <w:lvlText w:val="%3."/>
+      <w:lvlJc w:val="right"/>
+      <w:pPr>
+        <w:ind w:left="2160" w:hanging="180"/>
+      </w:pPr>
+    </w:lvl>
+    <w:lvl w:ilvl="3" w:tplc="0409000F" w:tentative="1">
+      <w:start w:val="1"/>
+      <w:numFmt w:val="decimal"/>
+      <w:lvlText w:val="%4."/>
+      <w:lvlJc w:val="left"/>
+      <w:pPr>
+        <w:ind w:left="2880" w:hanging="360"/>
+      </w:pPr>
+    </w:lvl>
+    <w:lvl w:ilvl="4" w:tplc="04090019" w:tentative="1">
+      <w:start w:val="1"/>
+      <w:numFmt w:val="lowerLetter"/>
+      <w:lvlText w:val="%5."/>
+      <w:lvlJc w:val="left"/>
+      <w:pPr>
+        <w:ind w:left="3600" w:hanging="360"/>
+      </w:pPr>
+    </w:lvl>
+    <w:lvl w:ilvl="5" w:tplc="0409001B" w:tentative="1">
+      <w:start w:val="1"/>
+      <w:numFmt w:val="lowerRoman"/>
+      <w:lvlText w:val="%6."/>
+      <w:lvlJc w:val="right"/>
+      <w:pPr>
+        <w:ind w:left="4320" w:hanging="180"/>
+      </w:pPr>
+    </w:lvl>
+    <w:lvl w:ilvl="6" w:tplc="0409000F" w:tentative="1">
+      <w:start w:val="1"/>
+      <w:numFmt w:val="decimal"/>
+      <w:lvlText w:val="%7."/>
+      <w:lvlJc w:val="left"/>
+      <w:pPr>
+        <w:ind w:left="5040" w:hanging="360"/>
+      </w:pPr>
+    </w:lvl>
+    <w:lvl w:ilvl="7" w:tplc="04090019" w:tentative="1">
+      <w:start w:val="1"/>
+      <w:numFmt w:val="lowerLetter"/>
+      <w:lvlText w:val="%8."/>
+      <w:lvlJc w:val="left"/>
+      <w:pPr>
+        <w:ind w:left="5760" w:hanging="360"/>
+      </w:pPr>
+    </w:lvl>
+    <w:lvl w:ilvl="8" w:tplc="0409001B" w:tentative="1">
+      <w:start w:val="1"/>
+      <w:numFmt w:val="lowerRoman"/>
+      <w:lvlText w:val="%9."/>
+      <w:lvlJc w:val="right"/>
+      <w:pPr>
+        <w:ind w:left="6480" w:hanging="180"/>
+      </w:pPr>
+    </w:lvl>
+  </w:abstractNum>
+  <w:abstractNum w:abstractNumId="1">
     <w:nsid w:val="2D7C1E20"/>
     <w:multiLevelType w:val="singleLevel"/>
     <w:tmpl w:val="04090001"/>
@@ -48204,7 +49432,7 @@
       </w:rPr>
     </w:lvl>
   </w:abstractNum>
-  <w:abstractNum w:abstractNumId="1">
+  <w:abstractNum w:abstractNumId="2">
     <w:nsid w:val="2DD63291"/>
     <w:multiLevelType w:val="hybridMultilevel"/>
     <w:tmpl w:val="38FA1744"/>
@@ -48320,7 +49548,7 @@
       </w:pPr>
     </w:lvl>
   </w:abstractNum>
-  <w:abstractNum w:abstractNumId="2">
+  <w:abstractNum w:abstractNumId="3">
     <w:nsid w:val="3A2D124A"/>
     <w:multiLevelType w:val="singleLevel"/>
     <w:tmpl w:val="D8E45604"/>
@@ -48338,10 +49566,10 @@
       </w:pPr>
     </w:lvl>
   </w:abstractNum>
-  <w:abstractNum w:abstractNumId="3">
+  <w:abstractNum w:abstractNumId="4">
     <w:nsid w:val="4BAB1DA7"/>
     <w:multiLevelType w:val="hybridMultilevel"/>
-    <w:tmpl w:val="AF6E9B34"/>
+    <w:tmpl w:val="C8CCD1B8"/>
     <w:lvl w:ilvl="0" w:tplc="0409000F">
       <w:start w:val="1"/>
       <w:numFmt w:val="decimal"/>
@@ -48424,7 +49652,7 @@
       </w:pPr>
     </w:lvl>
   </w:abstractNum>
-  <w:abstractNum w:abstractNumId="4">
+  <w:abstractNum w:abstractNumId="5">
     <w:nsid w:val="529307AE"/>
     <w:multiLevelType w:val="singleLevel"/>
     <w:tmpl w:val="4F6E7F90"/>
@@ -48445,7 +49673,7 @@
       </w:rPr>
     </w:lvl>
   </w:abstractNum>
-  <w:abstractNum w:abstractNumId="5">
+  <w:abstractNum w:abstractNumId="6">
     <w:nsid w:val="56C210DD"/>
     <w:multiLevelType w:val="singleLevel"/>
     <w:tmpl w:val="04090001"/>
@@ -48465,7 +49693,7 @@
       </w:rPr>
     </w:lvl>
   </w:abstractNum>
-  <w:abstractNum w:abstractNumId="6">
+  <w:abstractNum w:abstractNumId="7">
     <w:nsid w:val="6B0732FA"/>
     <w:multiLevelType w:val="hybridMultilevel"/>
     <w:tmpl w:val="B3D6CBAA"/>
@@ -48578,7 +49806,7 @@
       </w:rPr>
     </w:lvl>
   </w:abstractNum>
-  <w:abstractNum w:abstractNumId="7">
+  <w:abstractNum w:abstractNumId="8">
     <w:nsid w:val="74885CD7"/>
     <w:multiLevelType w:val="singleLevel"/>
     <w:tmpl w:val="D8584012"/>
@@ -48601,73 +49829,76 @@
     </w:lvl>
   </w:abstractNum>
   <w:num w:numId="1">
+    <w:abstractNumId w:val="3"/>
+  </w:num>
+  <w:num w:numId="2">
+    <w:abstractNumId w:val="5"/>
+  </w:num>
+  <w:num w:numId="3">
+    <w:abstractNumId w:val="6"/>
+  </w:num>
+  <w:num w:numId="4">
+    <w:abstractNumId w:val="1"/>
+  </w:num>
+  <w:num w:numId="5">
+    <w:abstractNumId w:val="8"/>
+  </w:num>
+  <w:num w:numId="6">
     <w:abstractNumId w:val="2"/>
   </w:num>
-  <w:num w:numId="2">
-    <w:abstractNumId w:val="4"/>
-  </w:num>
-  <w:num w:numId="3">
-    <w:abstractNumId w:val="5"/>
-  </w:num>
-  <w:num w:numId="4">
-    <w:abstractNumId w:val="0"/>
-  </w:num>
-  <w:num w:numId="5">
-    <w:abstractNumId w:val="7"/>
-  </w:num>
-  <w:num w:numId="6">
-    <w:abstractNumId w:val="1"/>
-  </w:num>
   <w:num w:numId="7">
-    <w:abstractNumId w:val="2"/>
+    <w:abstractNumId w:val="3"/>
   </w:num>
   <w:num w:numId="8">
-    <w:abstractNumId w:val="2"/>
+    <w:abstractNumId w:val="3"/>
   </w:num>
   <w:num w:numId="9">
-    <w:abstractNumId w:val="2"/>
+    <w:abstractNumId w:val="3"/>
     <w:lvlOverride w:ilvl="0">
       <w:startOverride w:val="1"/>
     </w:lvlOverride>
   </w:num>
   <w:num w:numId="10">
-    <w:abstractNumId w:val="2"/>
+    <w:abstractNumId w:val="3"/>
   </w:num>
   <w:num w:numId="11">
-    <w:abstractNumId w:val="2"/>
+    <w:abstractNumId w:val="3"/>
     <w:lvlOverride w:ilvl="0">
       <w:startOverride w:val="1"/>
     </w:lvlOverride>
   </w:num>
   <w:num w:numId="12">
-    <w:abstractNumId w:val="2"/>
+    <w:abstractNumId w:val="3"/>
     <w:lvlOverride w:ilvl="0">
       <w:startOverride w:val="1"/>
     </w:lvlOverride>
   </w:num>
   <w:num w:numId="13">
-    <w:abstractNumId w:val="2"/>
+    <w:abstractNumId w:val="3"/>
     <w:lvlOverride w:ilvl="0">
       <w:startOverride w:val="1"/>
     </w:lvlOverride>
   </w:num>
   <w:num w:numId="14">
-    <w:abstractNumId w:val="2"/>
+    <w:abstractNumId w:val="3"/>
     <w:lvlOverride w:ilvl="0">
       <w:startOverride w:val="1"/>
     </w:lvlOverride>
   </w:num>
   <w:num w:numId="15">
-    <w:abstractNumId w:val="2"/>
+    <w:abstractNumId w:val="3"/>
     <w:lvlOverride w:ilvl="0">
       <w:startOverride w:val="1"/>
     </w:lvlOverride>
   </w:num>
   <w:num w:numId="16">
-    <w:abstractNumId w:val="3"/>
+    <w:abstractNumId w:val="4"/>
   </w:num>
   <w:num w:numId="17">
-    <w:abstractNumId w:val="6"/>
+    <w:abstractNumId w:val="7"/>
+  </w:num>
+  <w:num w:numId="18">
+    <w:abstractNumId w:val="0"/>
   </w:num>
 </w:numbering>
 </file>
@@ -49824,7 +51055,7 @@
 </file>
 
 <file path=customXml/itemProps1.xml><?xml version="1.0" encoding="utf-8"?>
-<ds:datastoreItem xmlns:ds="http://schemas.openxmlformats.org/officeDocument/2006/customXml" ds:itemID="{39066100-4A2E-4DCD-8F97-E87E3D5828A0}">
+<ds:datastoreItem xmlns:ds="http://schemas.openxmlformats.org/officeDocument/2006/customXml" ds:itemID="{0E67722E-E0A4-42EF-92E1-2A2D1D5C34A0}">
   <ds:schemaRefs>
     <ds:schemaRef ds:uri="http://schemas.openxmlformats.org/officeDocument/2006/bibliography"/>
   </ds:schemaRefs>

</xml_diff>

<commit_message>
Modifications to accept the IMG_DATE Identifier directly from the config file.
</commit_message>
<xml_diff>
--- a/Development Notes.docx
+++ b/Development Notes.docx
@@ -292,7 +292,7 @@
                 <w:noProof/>
                 <w:color w:val="000066"/>
               </w:rPr>
-              <w:t>8/20/2018 4:37:00 PM</w:t>
+              <w:t>8/21/2018 3:37:00 PM</w:t>
             </w:r>
             <w:r>
               <w:rPr>
@@ -48400,8 +48400,6 @@
       <w:pPr>
         <w:pStyle w:val="paragraph"/>
       </w:pPr>
-      <w:bookmarkStart w:id="0" w:name="_GoBack"/>
-      <w:bookmarkEnd w:id="0"/>
     </w:p>
     <w:p>
       <w:pPr>
@@ -48476,13 +48474,33 @@
           <w:color w:val="000066"/>
         </w:rPr>
         <w:lastRenderedPageBreak/>
-        <w:t>Project Tasks and Action Items:</w:t>
+        <w:t>Issues with the Build Process</w:t>
+      </w:r>
+      <w:r>
+        <w:rPr>
+          <w:color w:val="000066"/>
+        </w:rPr>
+        <w:t>:</w:t>
+      </w:r>
+    </w:p>
+    <w:p>
+      <w:pPr>
+        <w:pStyle w:val="paragraph"/>
+        <w:numPr>
+          <w:ilvl w:val="0"/>
+          <w:numId w:val="19"/>
+        </w:numPr>
+      </w:pPr>
+      <w:r>
+        <w:t>The build process ending with export-image does not seem to unmount the image files resulting in a problem if run again without reboot.</w:t>
       </w:r>
     </w:p>
     <w:p>
       <w:pPr>
         <w:pStyle w:val="paragraph"/>
       </w:pPr>
+      <w:bookmarkStart w:id="0" w:name="_GoBack"/>
+      <w:bookmarkEnd w:id="0"/>
     </w:p>
     <w:p>
       <w:pPr>
@@ -48913,7 +48931,7 @@
               <w:color w:val="000066"/>
               <w:sz w:val="14"/>
             </w:rPr>
-            <w:t>8/20/2018 4:37:00 PM</w:t>
+            <w:t>8/21/2018 3:37:00 PM</w:t>
           </w:r>
           <w:r>
             <w:rPr>
@@ -49003,7 +49021,7 @@
               <w:color w:val="000066"/>
               <w:sz w:val="14"/>
             </w:rPr>
-            <w:t>13</w:t>
+            <w:t>14</w:t>
           </w:r>
           <w:r>
             <w:rPr>
@@ -49327,6 +49345,92 @@
 <file path=word/numbering.xml><?xml version="1.0" encoding="utf-8"?>
 <w:numbering xmlns:wpc="http://schemas.microsoft.com/office/word/2010/wordprocessingCanvas" xmlns:mc="http://schemas.openxmlformats.org/markup-compatibility/2006" xmlns:o="urn:schemas-microsoft-com:office:office" xmlns:r="http://schemas.openxmlformats.org/officeDocument/2006/relationships" xmlns:m="http://schemas.openxmlformats.org/officeDocument/2006/math" xmlns:v="urn:schemas-microsoft-com:vml" xmlns:wp14="http://schemas.microsoft.com/office/word/2010/wordprocessingDrawing" xmlns:wp="http://schemas.openxmlformats.org/drawingml/2006/wordprocessingDrawing" xmlns:w10="urn:schemas-microsoft-com:office:word" xmlns:w="http://schemas.openxmlformats.org/wordprocessingml/2006/main" xmlns:w14="http://schemas.microsoft.com/office/word/2010/wordml" xmlns:wpg="http://schemas.microsoft.com/office/word/2010/wordprocessingGroup" xmlns:wpi="http://schemas.microsoft.com/office/word/2010/wordprocessingInk" xmlns:wne="http://schemas.microsoft.com/office/word/2006/wordml" xmlns:wps="http://schemas.microsoft.com/office/word/2010/wordprocessingShape" mc:Ignorable="w14 wp14">
   <w:abstractNum w:abstractNumId="0">
+    <w:nsid w:val="08333231"/>
+    <w:multiLevelType w:val="hybridMultilevel"/>
+    <w:tmpl w:val="68945474"/>
+    <w:lvl w:ilvl="0" w:tplc="0409000F">
+      <w:start w:val="1"/>
+      <w:numFmt w:val="decimal"/>
+      <w:lvlText w:val="%1."/>
+      <w:lvlJc w:val="left"/>
+      <w:pPr>
+        <w:ind w:left="720" w:hanging="360"/>
+      </w:pPr>
+    </w:lvl>
+    <w:lvl w:ilvl="1" w:tplc="04090019" w:tentative="1">
+      <w:start w:val="1"/>
+      <w:numFmt w:val="lowerLetter"/>
+      <w:lvlText w:val="%2."/>
+      <w:lvlJc w:val="left"/>
+      <w:pPr>
+        <w:ind w:left="1440" w:hanging="360"/>
+      </w:pPr>
+    </w:lvl>
+    <w:lvl w:ilvl="2" w:tplc="0409001B" w:tentative="1">
+      <w:start w:val="1"/>
+      <w:numFmt w:val="lowerRoman"/>
+      <w:lvlText w:val="%3."/>
+      <w:lvlJc w:val="right"/>
+      <w:pPr>
+        <w:ind w:left="2160" w:hanging="180"/>
+      </w:pPr>
+    </w:lvl>
+    <w:lvl w:ilvl="3" w:tplc="0409000F" w:tentative="1">
+      <w:start w:val="1"/>
+      <w:numFmt w:val="decimal"/>
+      <w:lvlText w:val="%4."/>
+      <w:lvlJc w:val="left"/>
+      <w:pPr>
+        <w:ind w:left="2880" w:hanging="360"/>
+      </w:pPr>
+    </w:lvl>
+    <w:lvl w:ilvl="4" w:tplc="04090019" w:tentative="1">
+      <w:start w:val="1"/>
+      <w:numFmt w:val="lowerLetter"/>
+      <w:lvlText w:val="%5."/>
+      <w:lvlJc w:val="left"/>
+      <w:pPr>
+        <w:ind w:left="3600" w:hanging="360"/>
+      </w:pPr>
+    </w:lvl>
+    <w:lvl w:ilvl="5" w:tplc="0409001B" w:tentative="1">
+      <w:start w:val="1"/>
+      <w:numFmt w:val="lowerRoman"/>
+      <w:lvlText w:val="%6."/>
+      <w:lvlJc w:val="right"/>
+      <w:pPr>
+        <w:ind w:left="4320" w:hanging="180"/>
+      </w:pPr>
+    </w:lvl>
+    <w:lvl w:ilvl="6" w:tplc="0409000F" w:tentative="1">
+      <w:start w:val="1"/>
+      <w:numFmt w:val="decimal"/>
+      <w:lvlText w:val="%7."/>
+      <w:lvlJc w:val="left"/>
+      <w:pPr>
+        <w:ind w:left="5040" w:hanging="360"/>
+      </w:pPr>
+    </w:lvl>
+    <w:lvl w:ilvl="7" w:tplc="04090019" w:tentative="1">
+      <w:start w:val="1"/>
+      <w:numFmt w:val="lowerLetter"/>
+      <w:lvlText w:val="%8."/>
+      <w:lvlJc w:val="left"/>
+      <w:pPr>
+        <w:ind w:left="5760" w:hanging="360"/>
+      </w:pPr>
+    </w:lvl>
+    <w:lvl w:ilvl="8" w:tplc="0409001B" w:tentative="1">
+      <w:start w:val="1"/>
+      <w:numFmt w:val="lowerRoman"/>
+      <w:lvlText w:val="%9."/>
+      <w:lvlJc w:val="right"/>
+      <w:pPr>
+        <w:ind w:left="6480" w:hanging="180"/>
+      </w:pPr>
+    </w:lvl>
+  </w:abstractNum>
+  <w:abstractNum w:abstractNumId="1">
     <w:nsid w:val="201D23B4"/>
     <w:multiLevelType w:val="hybridMultilevel"/>
     <w:tmpl w:val="CA8A9C16"/>
@@ -49412,7 +49516,7 @@
       </w:pPr>
     </w:lvl>
   </w:abstractNum>
-  <w:abstractNum w:abstractNumId="1">
+  <w:abstractNum w:abstractNumId="2">
     <w:nsid w:val="2D7C1E20"/>
     <w:multiLevelType w:val="singleLevel"/>
     <w:tmpl w:val="04090001"/>
@@ -49432,7 +49536,7 @@
       </w:rPr>
     </w:lvl>
   </w:abstractNum>
-  <w:abstractNum w:abstractNumId="2">
+  <w:abstractNum w:abstractNumId="3">
     <w:nsid w:val="2DD63291"/>
     <w:multiLevelType w:val="hybridMultilevel"/>
     <w:tmpl w:val="38FA1744"/>
@@ -49548,7 +49652,7 @@
       </w:pPr>
     </w:lvl>
   </w:abstractNum>
-  <w:abstractNum w:abstractNumId="3">
+  <w:abstractNum w:abstractNumId="4">
     <w:nsid w:val="3A2D124A"/>
     <w:multiLevelType w:val="singleLevel"/>
     <w:tmpl w:val="D8E45604"/>
@@ -49566,7 +49670,7 @@
       </w:pPr>
     </w:lvl>
   </w:abstractNum>
-  <w:abstractNum w:abstractNumId="4">
+  <w:abstractNum w:abstractNumId="5">
     <w:nsid w:val="4BAB1DA7"/>
     <w:multiLevelType w:val="hybridMultilevel"/>
     <w:tmpl w:val="C8CCD1B8"/>
@@ -49652,7 +49756,7 @@
       </w:pPr>
     </w:lvl>
   </w:abstractNum>
-  <w:abstractNum w:abstractNumId="5">
+  <w:abstractNum w:abstractNumId="6">
     <w:nsid w:val="529307AE"/>
     <w:multiLevelType w:val="singleLevel"/>
     <w:tmpl w:val="4F6E7F90"/>
@@ -49673,7 +49777,7 @@
       </w:rPr>
     </w:lvl>
   </w:abstractNum>
-  <w:abstractNum w:abstractNumId="6">
+  <w:abstractNum w:abstractNumId="7">
     <w:nsid w:val="56C210DD"/>
     <w:multiLevelType w:val="singleLevel"/>
     <w:tmpl w:val="04090001"/>
@@ -49693,7 +49797,7 @@
       </w:rPr>
     </w:lvl>
   </w:abstractNum>
-  <w:abstractNum w:abstractNumId="7">
+  <w:abstractNum w:abstractNumId="8">
     <w:nsid w:val="6B0732FA"/>
     <w:multiLevelType w:val="hybridMultilevel"/>
     <w:tmpl w:val="B3D6CBAA"/>
@@ -49806,7 +49910,7 @@
       </w:rPr>
     </w:lvl>
   </w:abstractNum>
-  <w:abstractNum w:abstractNumId="8">
+  <w:abstractNum w:abstractNumId="9">
     <w:nsid w:val="74885CD7"/>
     <w:multiLevelType w:val="singleLevel"/>
     <w:tmpl w:val="D8584012"/>
@@ -49829,75 +49933,78 @@
     </w:lvl>
   </w:abstractNum>
   <w:num w:numId="1">
+    <w:abstractNumId w:val="4"/>
+  </w:num>
+  <w:num w:numId="2">
+    <w:abstractNumId w:val="6"/>
+  </w:num>
+  <w:num w:numId="3">
+    <w:abstractNumId w:val="7"/>
+  </w:num>
+  <w:num w:numId="4">
+    <w:abstractNumId w:val="2"/>
+  </w:num>
+  <w:num w:numId="5">
+    <w:abstractNumId w:val="9"/>
+  </w:num>
+  <w:num w:numId="6">
     <w:abstractNumId w:val="3"/>
   </w:num>
-  <w:num w:numId="2">
-    <w:abstractNumId w:val="5"/>
-  </w:num>
-  <w:num w:numId="3">
-    <w:abstractNumId w:val="6"/>
-  </w:num>
-  <w:num w:numId="4">
-    <w:abstractNumId w:val="1"/>
-  </w:num>
-  <w:num w:numId="5">
-    <w:abstractNumId w:val="8"/>
-  </w:num>
-  <w:num w:numId="6">
-    <w:abstractNumId w:val="2"/>
-  </w:num>
   <w:num w:numId="7">
-    <w:abstractNumId w:val="3"/>
+    <w:abstractNumId w:val="4"/>
   </w:num>
   <w:num w:numId="8">
-    <w:abstractNumId w:val="3"/>
+    <w:abstractNumId w:val="4"/>
   </w:num>
   <w:num w:numId="9">
-    <w:abstractNumId w:val="3"/>
+    <w:abstractNumId w:val="4"/>
     <w:lvlOverride w:ilvl="0">
       <w:startOverride w:val="1"/>
     </w:lvlOverride>
   </w:num>
   <w:num w:numId="10">
-    <w:abstractNumId w:val="3"/>
+    <w:abstractNumId w:val="4"/>
   </w:num>
   <w:num w:numId="11">
-    <w:abstractNumId w:val="3"/>
+    <w:abstractNumId w:val="4"/>
     <w:lvlOverride w:ilvl="0">
       <w:startOverride w:val="1"/>
     </w:lvlOverride>
   </w:num>
   <w:num w:numId="12">
-    <w:abstractNumId w:val="3"/>
+    <w:abstractNumId w:val="4"/>
     <w:lvlOverride w:ilvl="0">
       <w:startOverride w:val="1"/>
     </w:lvlOverride>
   </w:num>
   <w:num w:numId="13">
-    <w:abstractNumId w:val="3"/>
+    <w:abstractNumId w:val="4"/>
     <w:lvlOverride w:ilvl="0">
       <w:startOverride w:val="1"/>
     </w:lvlOverride>
   </w:num>
   <w:num w:numId="14">
-    <w:abstractNumId w:val="3"/>
+    <w:abstractNumId w:val="4"/>
     <w:lvlOverride w:ilvl="0">
       <w:startOverride w:val="1"/>
     </w:lvlOverride>
   </w:num>
   <w:num w:numId="15">
-    <w:abstractNumId w:val="3"/>
+    <w:abstractNumId w:val="4"/>
     <w:lvlOverride w:ilvl="0">
       <w:startOverride w:val="1"/>
     </w:lvlOverride>
   </w:num>
   <w:num w:numId="16">
-    <w:abstractNumId w:val="4"/>
+    <w:abstractNumId w:val="5"/>
   </w:num>
   <w:num w:numId="17">
-    <w:abstractNumId w:val="7"/>
+    <w:abstractNumId w:val="8"/>
   </w:num>
   <w:num w:numId="18">
+    <w:abstractNumId w:val="1"/>
+  </w:num>
+  <w:num w:numId="19">
     <w:abstractNumId w:val="0"/>
   </w:num>
 </w:numbering>
@@ -51055,7 +51162,7 @@
 </file>
 
 <file path=customXml/itemProps1.xml><?xml version="1.0" encoding="utf-8"?>
-<ds:datastoreItem xmlns:ds="http://schemas.openxmlformats.org/officeDocument/2006/customXml" ds:itemID="{0E67722E-E0A4-42EF-92E1-2A2D1D5C34A0}">
+<ds:datastoreItem xmlns:ds="http://schemas.openxmlformats.org/officeDocument/2006/customXml" ds:itemID="{8E2FDE43-9E51-4197-AB6A-C7B057217FC4}">
   <ds:schemaRefs>
     <ds:schemaRef ds:uri="http://schemas.openxmlformats.org/officeDocument/2006/bibliography"/>
   </ds:schemaRefs>

</xml_diff>